<commit_message>
added flowdiagram code en lay-out
</commit_message>
<xml_diff>
--- a/Aplication note/AN_1920_POZ_11700639_Knoors_Sam_.docx
+++ b/Aplication note/AN_1920_POZ_11700639_Knoors_Sam_.docx
@@ -4,7 +4,7 @@
   <w:body>
     <w:tbl>
       <w:tblPr>
-        <w:tblStyle w:val="TableGrid"/>
+        <w:tblStyle w:val="Tabelraster"/>
         <w:tblW w:w="9781" w:type="dxa"/>
         <w:jc w:val="right"/>
         <w:tblBorders>
@@ -237,7 +237,7 @@
       <w:sdtContent>
         <w:p>
           <w:pPr>
-            <w:pStyle w:val="Title"/>
+            <w:pStyle w:val="Titel"/>
             <w:pBdr>
               <w:top w:val="single" w:sz="24" w:space="1" w:color="58A618" w:themeColor="accent1"/>
               <w:bottom w:val="single" w:sz="24" w:space="1" w:color="58A618" w:themeColor="accent1"/>
@@ -269,7 +269,7 @@
     </w:sdt>
     <w:tbl>
       <w:tblPr>
-        <w:tblStyle w:val="TableGrid"/>
+        <w:tblStyle w:val="Tabelraster"/>
         <w:tblW w:w="4395" w:type="dxa"/>
         <w:jc w:val="right"/>
         <w:tblBorders>
@@ -384,7 +384,7 @@
       <w:sdtContent>
         <w:p>
           <w:pPr>
-            <w:pStyle w:val="Subtitle"/>
+            <w:pStyle w:val="Ondertitel"/>
           </w:pPr>
           <w:r>
             <w:t>Abstract</w:t>
@@ -794,7 +794,7 @@
       <w:sdtContent>
         <w:p>
           <w:pPr>
-            <w:pStyle w:val="Subtitle"/>
+            <w:pStyle w:val="Ondertitel"/>
           </w:pPr>
           <w:r>
             <w:t>Inhoudsopgave</w:t>
@@ -802,7 +802,7 @@
         </w:p>
         <w:p>
           <w:pPr>
-            <w:pStyle w:val="TOC1"/>
+            <w:pStyle w:val="Inhopg1"/>
             <w:tabs>
               <w:tab w:val="left" w:pos="440"/>
               <w:tab w:val="right" w:leader="dot" w:pos="9628"/>
@@ -905,7 +905,7 @@
         </w:p>
         <w:p>
           <w:pPr>
-            <w:pStyle w:val="TOC1"/>
+            <w:pStyle w:val="Inhopg1"/>
             <w:tabs>
               <w:tab w:val="left" w:pos="440"/>
               <w:tab w:val="right" w:leader="dot" w:pos="9628"/>
@@ -993,7 +993,7 @@
         </w:p>
         <w:p>
           <w:pPr>
-            <w:pStyle w:val="TOC1"/>
+            <w:pStyle w:val="Inhopg1"/>
             <w:tabs>
               <w:tab w:val="left" w:pos="440"/>
               <w:tab w:val="right" w:leader="dot" w:pos="9628"/>
@@ -1081,7 +1081,7 @@
         </w:p>
         <w:p>
           <w:pPr>
-            <w:pStyle w:val="TOC1"/>
+            <w:pStyle w:val="Inhopg1"/>
             <w:tabs>
               <w:tab w:val="left" w:pos="440"/>
               <w:tab w:val="right" w:leader="dot" w:pos="9628"/>
@@ -1169,7 +1169,7 @@
         </w:p>
         <w:p>
           <w:pPr>
-            <w:pStyle w:val="TOC1"/>
+            <w:pStyle w:val="Inhopg1"/>
             <w:tabs>
               <w:tab w:val="left" w:pos="440"/>
               <w:tab w:val="right" w:leader="dot" w:pos="9628"/>
@@ -1257,7 +1257,7 @@
         </w:p>
         <w:p>
           <w:pPr>
-            <w:pStyle w:val="TOC1"/>
+            <w:pStyle w:val="Inhopg1"/>
             <w:tabs>
               <w:tab w:val="left" w:pos="440"/>
               <w:tab w:val="right" w:leader="dot" w:pos="9628"/>
@@ -1345,7 +1345,7 @@
         </w:p>
         <w:p>
           <w:pPr>
-            <w:pStyle w:val="TOC1"/>
+            <w:pStyle w:val="Inhopg1"/>
             <w:tabs>
               <w:tab w:val="left" w:pos="440"/>
               <w:tab w:val="right" w:leader="dot" w:pos="9628"/>
@@ -1454,7 +1454,7 @@
     <w:bookmarkStart w:id="3" w:name="_Toc33542281"/>
     <w:p>
       <w:pPr>
-        <w:pStyle w:val="Heading1"/>
+        <w:pStyle w:val="Kop1"/>
       </w:pPr>
       <w:sdt>
         <w:sdtPr>
@@ -1507,13 +1507,37 @@
         <w:rPr>
           <w:color w:val="auto"/>
         </w:rPr>
-        <w:t xml:space="preserve">rem en gas pedaal en uiteraard een stuur. Om ervoor te zorgen dat al deze elementen zowel </w:t>
-      </w:r>
-      <w:r>
-        <w:rPr>
-          <w:color w:val="auto"/>
-        </w:rPr>
-        <w:t xml:space="preserve">autonoom als manueel te kunnen bedienen, is er voor gekozen om gebruik te maken van een PLC. </w:t>
+        <w:t xml:space="preserve">rem en </w:t>
+      </w:r>
+      <w:r>
+        <w:rPr>
+          <w:color w:val="auto"/>
+        </w:rPr>
+        <w:t>gaspedaal</w:t>
+      </w:r>
+      <w:r>
+        <w:rPr>
+          <w:color w:val="auto"/>
+        </w:rPr>
+        <w:t xml:space="preserve"> en uiteraard een stuur. Om ervoor te zorgen dat al deze elementen zowel </w:t>
+      </w:r>
+      <w:r>
+        <w:rPr>
+          <w:color w:val="auto"/>
+        </w:rPr>
+        <w:t xml:space="preserve">autonoom als manueel te kunnen bedienen, is </w:t>
+      </w:r>
+      <w:r>
+        <w:rPr>
+          <w:color w:val="auto"/>
+        </w:rPr>
+        <w:t>ervoor</w:t>
+      </w:r>
+      <w:r>
+        <w:rPr>
+          <w:color w:val="auto"/>
+        </w:rPr>
+        <w:t xml:space="preserve"> gekozen om gebruik te maken van een PLC. </w:t>
       </w:r>
       <w:r>
         <w:rPr>
@@ -1621,7 +1645,13 @@
         <w:rPr>
           <w:color w:val="auto"/>
         </w:rPr>
-        <w:t xml:space="preserve"> word</w:t>
+        <w:t xml:space="preserve"> </w:t>
+      </w:r>
+      <w:r>
+        <w:rPr>
+          <w:color w:val="auto"/>
+        </w:rPr>
+        <w:t>wordt</w:t>
       </w:r>
       <w:r>
         <w:rPr>
@@ -1839,13 +1869,37 @@
         <w:rPr>
           <w:color w:val="auto"/>
         </w:rPr>
-        <w:t xml:space="preserve"> overnemen van het gas pedaal, vervolgens zal het stuur besproken worden</w:t>
-      </w:r>
-      <w:r>
-        <w:rPr>
-          <w:color w:val="auto"/>
-        </w:rPr>
-        <w:t>, als derde het informatie systeem en als laatste de communicatie tussen de AI en de PLC.</w:t>
+        <w:t xml:space="preserve"> overnemen van het </w:t>
+      </w:r>
+      <w:r>
+        <w:rPr>
+          <w:color w:val="auto"/>
+        </w:rPr>
+        <w:t>gaspedaal</w:t>
+      </w:r>
+      <w:r>
+        <w:rPr>
+          <w:color w:val="auto"/>
+        </w:rPr>
+        <w:t>, vervolgens zal het stuur besproken worden</w:t>
+      </w:r>
+      <w:r>
+        <w:rPr>
+          <w:color w:val="auto"/>
+        </w:rPr>
+        <w:t xml:space="preserve">, als derde het </w:t>
+      </w:r>
+      <w:r>
+        <w:rPr>
+          <w:color w:val="auto"/>
+        </w:rPr>
+        <w:t>informatiesysteem</w:t>
+      </w:r>
+      <w:r>
+        <w:rPr>
+          <w:color w:val="auto"/>
+        </w:rPr>
+        <w:t xml:space="preserve"> en als laatste de communicatie tussen de AI en de PLC.</w:t>
       </w:r>
       <w:r>
         <w:rPr>
@@ -1864,7 +1918,7 @@
     <w:bookmarkStart w:id="4" w:name="_Toc33542282"/>
     <w:p>
       <w:pPr>
-        <w:pStyle w:val="Heading1"/>
+        <w:pStyle w:val="Kop1"/>
       </w:pPr>
       <w:sdt>
         <w:sdtPr>
@@ -1904,82 +1958,215 @@
     <w:p>
       <w:pPr>
         <w:rPr>
-          <w:color w:val="auto"/>
-        </w:rPr>
-      </w:pPr>
+          <w:color w:val="0070C0"/>
+        </w:rPr>
+      </w:pPr>
+      <w:r>
+        <w:rPr>
+          <w:color w:val="0070C0"/>
+        </w:rPr>
+        <w:t>Bachelorproef fase 1</w:t>
+      </w:r>
     </w:p>
     <w:p>
       <w:pPr>
-        <w:rPr>
-          <w:color w:val="FF0000"/>
-        </w:rPr>
-      </w:pPr>
+        <w:pStyle w:val="Lijstalinea"/>
+        <w:rPr>
+          <w:color w:val="0070C0"/>
+        </w:rPr>
+      </w:pPr>
+      <w:r>
+        <w:rPr>
+          <w:color w:val="0070C0"/>
+        </w:rPr>
+        <w:t>Geen afbeeldingen maar wel lijsten en flow diagrammen en architectuur schema’s</w:t>
+      </w:r>
     </w:p>
     <w:p>
       <w:pPr>
-        <w:rPr>
-          <w:color w:val="FF0000"/>
-        </w:rPr>
-      </w:pPr>
-      <w:r>
-        <w:rPr>
-          <w:color w:val="FF0000"/>
-        </w:rPr>
-        <w:t>Bachelorproef fase 1</w:t>
+        <w:pStyle w:val="Lijstalinea"/>
+        <w:rPr>
+          <w:color w:val="0070C0"/>
+        </w:rPr>
+      </w:pPr>
+      <w:r>
+        <w:rPr>
+          <w:noProof/>
+          <w:color w:val="auto"/>
+        </w:rPr>
+        <w:drawing>
+          <wp:anchor distT="0" distB="0" distL="114300" distR="114300" simplePos="0" relativeHeight="251658240" behindDoc="0" locked="0" layoutInCell="1" allowOverlap="1" wp14:anchorId="6AC4B8AB" wp14:editId="18D862EE">
+            <wp:simplePos x="0" y="0"/>
+            <wp:positionH relativeFrom="margin">
+              <wp:align>right</wp:align>
+            </wp:positionH>
+            <wp:positionV relativeFrom="paragraph">
+              <wp:posOffset>171450</wp:posOffset>
+            </wp:positionV>
+            <wp:extent cx="2019300" cy="3871595"/>
+            <wp:effectExtent l="0" t="0" r="0" b="0"/>
+            <wp:wrapSquare wrapText="bothSides"/>
+            <wp:docPr id="1" name="Afbeelding 1"/>
+            <wp:cNvGraphicFramePr>
+              <a:graphicFrameLocks xmlns:a="http://schemas.openxmlformats.org/drawingml/2006/main" noChangeAspect="1"/>
+            </wp:cNvGraphicFramePr>
+            <a:graphic xmlns:a="http://schemas.openxmlformats.org/drawingml/2006/main">
+              <a:graphicData uri="http://schemas.openxmlformats.org/drawingml/2006/picture">
+                <pic:pic xmlns:pic="http://schemas.openxmlformats.org/drawingml/2006/picture">
+                  <pic:nvPicPr>
+                    <pic:cNvPr id="0" name="Picture 1"/>
+                    <pic:cNvPicPr>
+                      <a:picLocks noChangeAspect="1" noChangeArrowheads="1"/>
+                    </pic:cNvPicPr>
+                  </pic:nvPicPr>
+                  <pic:blipFill>
+                    <a:blip r:embed="rId12">
+                      <a:extLst>
+                        <a:ext uri="{28A0092B-C50C-407E-A947-70E740481C1C}">
+                          <a14:useLocalDpi xmlns:a14="http://schemas.microsoft.com/office/drawing/2010/main" val="0"/>
+                        </a:ext>
+                      </a:extLst>
+                    </a:blip>
+                    <a:srcRect/>
+                    <a:stretch>
+                      <a:fillRect/>
+                    </a:stretch>
+                  </pic:blipFill>
+                  <pic:spPr bwMode="auto">
+                    <a:xfrm>
+                      <a:off x="0" y="0"/>
+                      <a:ext cx="2019300" cy="3871595"/>
+                    </a:xfrm>
+                    <a:prstGeom prst="rect">
+                      <a:avLst/>
+                    </a:prstGeom>
+                    <a:noFill/>
+                    <a:ln>
+                      <a:noFill/>
+                    </a:ln>
+                  </pic:spPr>
+                </pic:pic>
+              </a:graphicData>
+            </a:graphic>
+            <wp14:sizeRelH relativeFrom="page">
+              <wp14:pctWidth>0</wp14:pctWidth>
+            </wp14:sizeRelH>
+            <wp14:sizeRelV relativeFrom="page">
+              <wp14:pctHeight>0</wp14:pctHeight>
+            </wp14:sizeRelV>
+          </wp:anchor>
+        </w:drawing>
+      </w:r>
+      <w:r>
+        <w:rPr>
+          <w:color w:val="0070C0"/>
+        </w:rPr>
+        <w:t>Geen uitleg over de componenten en de technieken die standaard geweten zijn à ref.</w:t>
       </w:r>
     </w:p>
     <w:p>
       <w:pPr>
-        <w:pStyle w:val="ListParagraph"/>
-        <w:rPr>
-          <w:color w:val="FF0000"/>
-        </w:rPr>
-      </w:pPr>
-      <w:r>
-        <w:rPr>
-          <w:color w:val="FF0000"/>
-        </w:rPr>
-        <w:t>Geen afbeeldingen maar wel lijsten en flow diagrammen en architectuur schema’s</w:t>
+        <w:rPr>
+          <w:color w:val="0070C0"/>
+          <w:lang w:val="nl-NL"/>
+        </w:rPr>
+      </w:pPr>
+      <w:r>
+        <w:rPr>
+          <w:color w:val="0070C0"/>
+        </w:rPr>
+        <w:t xml:space="preserve">Minimaal </w:t>
+      </w:r>
+      <w:r>
+        <w:rPr>
+          <w:color w:val="0070C0"/>
+          <w:lang w:val="nl-NL"/>
+        </w:rPr>
+        <w:t>750 woorden en aangeraden 2000 woorden (meer mag)</w:t>
       </w:r>
     </w:p>
     <w:p>
       <w:pPr>
-        <w:pStyle w:val="ListParagraph"/>
-        <w:rPr>
-          <w:color w:val="FF0000"/>
-        </w:rPr>
-      </w:pPr>
-      <w:r>
-        <w:rPr>
-          <w:color w:val="FF0000"/>
-        </w:rPr>
-        <w:t>Geen uitleg over de componenten en de technieken die standaard geweten zijn à ref.</w:t>
-      </w:r>
+        <w:rPr>
+          <w:color w:val="0070C0"/>
+          <w:lang w:val="nl-NL"/>
+        </w:rPr>
+      </w:pPr>
     </w:p>
     <w:p>
       <w:pPr>
+        <w:pStyle w:val="Kop2"/>
+      </w:pPr>
+      <w:r>
+        <w:t>Flowdiagram code</w:t>
+      </w:r>
+    </w:p>
+    <w:p>
+      <w:pPr>
         <w:rPr>
           <w:lang w:val="nl-NL"/>
         </w:rPr>
       </w:pPr>
       <w:r>
         <w:rPr>
-          <w:color w:val="FF0000"/>
-        </w:rPr>
-        <w:t xml:space="preserve">Minimaal </w:t>
-      </w:r>
-      <w:r>
-        <w:rPr>
-          <w:color w:val="FF0000"/>
           <w:lang w:val="nl-NL"/>
         </w:rPr>
-        <w:t>750 woorden en aangeraden 2000 woorden (meer mag)</w:t>
+        <w:t>Hierlangs is het flowdiagram van de code te zien. Deze bestaat uit</w:t>
+      </w:r>
+      <w:r>
+        <w:rPr>
+          <w:lang w:val="nl-NL"/>
+        </w:rPr>
+        <w:t xml:space="preserve"> 2 delen, namelijk het hoofd PLC-gedeelte en een stukje twinsafe.</w:t>
+      </w:r>
+    </w:p>
+    <w:p>
+      <w:pPr>
+        <w:rPr>
+          <w:lang w:val="nl-NL"/>
+        </w:rPr>
+      </w:pPr>
+      <w:r>
+        <w:rPr>
+          <w:lang w:val="nl-NL"/>
+        </w:rPr>
+        <w:t>Links staat het stuk van twinsafe, deze houdt bij startup eerst alles tegen tot er een reset wordt gegeven. Zodra hij dit signaal krijgt geeft hij de PLC kant vrij. Hij kan terug alles stoppen als er een van de noodstoppen wordt ingedrukt of een kabelbreuk heeft. Als dit gebeurt verwacht hij eerst weer een reset voor hij weer alles vrijgeeft.</w:t>
+      </w:r>
+    </w:p>
+    <w:p>
+      <w:pPr>
+        <w:rPr>
+          <w:lang w:val="nl-NL"/>
+        </w:rPr>
+      </w:pPr>
+      <w:r>
+        <w:rPr>
+          <w:lang w:val="nl-NL"/>
+        </w:rPr>
+        <w:t>Daarlangs is het algemene programma te zien. Deze kijkt eerst of je wel autonoom wilt rijden en of twinsafe is vrijgegeven. Vervolgens kijkt hij of de bestuurder niet zelf remt of bijstuurt, dan valt hij ook af. Als alle checks goedgekeurd zijn ontvangt hij de commando’s en voert hij deze systematisch uit. Hier zit dan alles in van gas geven tot bijsturen.</w:t>
+      </w:r>
+    </w:p>
+    <w:p>
+      <w:pPr>
+        <w:spacing w:after="160" w:line="259" w:lineRule="auto"/>
+        <w:jc w:val="left"/>
+        <w:rPr>
+          <w:color w:val="0070C0"/>
+          <w:lang w:val="nl-NL"/>
+        </w:rPr>
+      </w:pPr>
+      <w:r>
+        <w:rPr>
+          <w:color w:val="0070C0"/>
+          <w:lang w:val="nl-NL"/>
+        </w:rPr>
+        <w:br w:type="page"/>
       </w:r>
     </w:p>
     <w:bookmarkStart w:id="5" w:name="_Toc33542283"/>
     <w:p>
       <w:pPr>
-        <w:pStyle w:val="Heading1"/>
+        <w:pStyle w:val="Kop1"/>
       </w:pPr>
       <w:sdt>
         <w:sdtPr>
@@ -2005,65 +2192,176 @@
       <w:bookmarkEnd w:id="5"/>
     </w:p>
     <w:p>
-      <w:r>
+      <w:pPr>
+        <w:rPr>
+          <w:color w:val="0070C0"/>
+        </w:rPr>
+      </w:pPr>
+      <w:r>
+        <w:rPr>
+          <w:color w:val="0070C0"/>
+        </w:rPr>
         <w:t>Bachelorproef fase 2 en 3</w:t>
       </w:r>
     </w:p>
     <w:p>
       <w:pPr>
-        <w:pStyle w:val="ListParagraph"/>
-      </w:pPr>
-      <w:r>
+        <w:pStyle w:val="Lijstalinea"/>
+        <w:rPr>
+          <w:color w:val="0070C0"/>
+        </w:rPr>
+      </w:pPr>
+      <w:r>
+        <w:rPr>
+          <w:color w:val="0070C0"/>
+        </w:rPr>
         <w:t>Resultaten per onderzoeksmethode of deelonderwerp per alinea</w:t>
       </w:r>
     </w:p>
     <w:p>
       <w:pPr>
-        <w:pStyle w:val="ListParagraph"/>
-      </w:pPr>
-      <w:r>
+        <w:pStyle w:val="Lijstalinea"/>
+        <w:rPr>
+          <w:color w:val="0070C0"/>
+        </w:rPr>
+      </w:pPr>
+      <w:r>
+        <w:rPr>
+          <w:color w:val="0070C0"/>
+        </w:rPr>
         <w:t>Effectief uitgevoerd, zonder opinie want deze staan onder discussie</w:t>
       </w:r>
     </w:p>
     <w:p>
       <w:pPr>
-        <w:pStyle w:val="ListParagraph"/>
-      </w:pPr>
-      <w:r>
+        <w:pStyle w:val="Lijstalinea"/>
+        <w:rPr>
+          <w:color w:val="0070C0"/>
+        </w:rPr>
+      </w:pPr>
+      <w:r>
+        <w:rPr>
+          <w:color w:val="0070C0"/>
+        </w:rPr>
         <w:t>Kan print screens en schema’s bevatten</w:t>
       </w:r>
     </w:p>
     <w:p>
       <w:pPr>
-        <w:pStyle w:val="ListParagraph"/>
-      </w:pPr>
-      <w:r>
+        <w:pStyle w:val="Lijstalinea"/>
+        <w:rPr>
+          <w:color w:val="0070C0"/>
+        </w:rPr>
+      </w:pPr>
+      <w:r>
+        <w:rPr>
+          <w:color w:val="0070C0"/>
+        </w:rPr>
         <w:t>Meerdere projecten of deelonderwerpen worden als andere alinea</w:t>
       </w:r>
       <w:r>
+        <w:rPr>
+          <w:color w:val="0070C0"/>
+        </w:rPr>
         <w:t>’</w:t>
       </w:r>
       <w:r>
+        <w:rPr>
+          <w:color w:val="0070C0"/>
+        </w:rPr>
         <w:t>s uitgeschreven</w:t>
       </w:r>
     </w:p>
     <w:p>
       <w:pPr>
         <w:rPr>
+          <w:color w:val="0070C0"/>
           <w:lang w:val="nl-NL"/>
         </w:rPr>
       </w:pPr>
       <w:r>
         <w:rPr>
+          <w:color w:val="0070C0"/>
           <w:lang w:val="nl-NL"/>
         </w:rPr>
         <w:t>Minimaal 250 woorden en aangeraden 1000 woorden (meer mag)</w:t>
+      </w:r>
+    </w:p>
+    <w:p>
+      <w:pPr>
+        <w:rPr>
+          <w:color w:val="0070C0"/>
+          <w:lang w:val="nl-NL"/>
+        </w:rPr>
+      </w:pPr>
+    </w:p>
+    <w:p>
+      <w:pPr>
+        <w:pStyle w:val="Kop2"/>
+      </w:pPr>
+      <w:r>
+        <w:t>twinsafe</w:t>
+      </w:r>
+    </w:p>
+    <w:p>
+      <w:pPr>
+        <w:rPr>
+          <w:lang w:val="nl-NL"/>
+        </w:rPr>
+      </w:pPr>
+      <w:r>
+        <w:rPr>
+          <w:lang w:val="nl-NL"/>
+        </w:rPr>
+        <w:t>…</w:t>
+      </w:r>
+    </w:p>
+    <w:p>
+      <w:pPr>
+        <w:pStyle w:val="Kop2"/>
+      </w:pPr>
+      <w:r>
+        <w:t>motion</w:t>
+      </w:r>
+    </w:p>
+    <w:p>
+      <w:pPr>
+        <w:rPr>
+          <w:lang w:val="nl-NL"/>
+        </w:rPr>
+      </w:pPr>
+      <w:r>
+        <w:rPr>
+          <w:lang w:val="nl-NL"/>
+        </w:rPr>
+        <w:t>…</w:t>
+      </w:r>
+    </w:p>
+    <w:p>
+      <w:pPr>
+        <w:pStyle w:val="Kop2"/>
+      </w:pPr>
+      <w:r>
+        <w:t>tcp/ip</w:t>
+      </w:r>
+    </w:p>
+    <w:p>
+      <w:pPr>
+        <w:rPr>
+          <w:lang w:val="nl-NL"/>
+        </w:rPr>
+      </w:pPr>
+      <w:r>
+        <w:rPr>
+          <w:lang w:val="nl-NL"/>
+        </w:rPr>
+        <w:t>…</w:t>
       </w:r>
     </w:p>
     <w:bookmarkStart w:id="6" w:name="_Toc33542284"/>
     <w:p>
       <w:pPr>
-        <w:pStyle w:val="Heading1"/>
+        <w:pStyle w:val="Kop1"/>
       </w:pPr>
       <w:sdt>
         <w:sdtPr>
@@ -2096,7 +2394,7 @@
     </w:p>
     <w:p>
       <w:pPr>
-        <w:pStyle w:val="ListParagraph"/>
+        <w:pStyle w:val="Lijstalinea"/>
       </w:pPr>
       <w:r>
         <w:t>Validiteit van het onderzoek</w:t>
@@ -2104,7 +2402,7 @@
     </w:p>
     <w:p>
       <w:pPr>
-        <w:pStyle w:val="ListParagraph"/>
+        <w:pStyle w:val="Lijstalinea"/>
       </w:pPr>
       <w:r>
         <w:t>Resultaten koppelen aan de verwachtingen</w:t>
@@ -2112,7 +2410,7 @@
     </w:p>
     <w:p>
       <w:pPr>
-        <w:pStyle w:val="ListParagraph"/>
+        <w:pStyle w:val="Lijstalinea"/>
       </w:pPr>
       <w:r>
         <w:t>Verklaring van de resultaten</w:t>
@@ -2120,7 +2418,7 @@
     </w:p>
     <w:p>
       <w:pPr>
-        <w:pStyle w:val="ListParagraph"/>
+        <w:pStyle w:val="Lijstalinea"/>
       </w:pPr>
       <w:r>
         <w:t>Nieuwe inzichten</w:t>
@@ -2128,10 +2426,9 @@
     </w:p>
     <w:p>
       <w:pPr>
-        <w:pStyle w:val="ListParagraph"/>
-      </w:pPr>
-      <w:r>
-        <w:lastRenderedPageBreak/>
+        <w:pStyle w:val="Lijstalinea"/>
+      </w:pPr>
+      <w:r>
         <w:t>Future work</w:t>
       </w:r>
     </w:p>
@@ -2151,7 +2448,7 @@
     <w:bookmarkStart w:id="7" w:name="_Toc33542285"/>
     <w:p>
       <w:pPr>
-        <w:pStyle w:val="Heading1"/>
+        <w:pStyle w:val="Kop1"/>
       </w:pPr>
       <w:sdt>
         <w:sdtPr>
@@ -2189,7 +2486,7 @@
     </w:p>
     <w:p>
       <w:pPr>
-        <w:pStyle w:val="ListParagraph"/>
+        <w:pStyle w:val="Lijstalinea"/>
       </w:pPr>
       <w:r>
         <w:t>Aanbevelingen</w:t>
@@ -2197,7 +2494,7 @@
     </w:p>
     <w:p>
       <w:pPr>
-        <w:pStyle w:val="ListParagraph"/>
+        <w:pStyle w:val="Lijstalinea"/>
       </w:pPr>
       <w:r>
         <w:t>Adviesrapport</w:t>
@@ -2243,7 +2540,7 @@
         <w:bookmarkEnd w:id="8" w:displacedByCustomXml="prev"/>
         <w:p>
           <w:pPr>
-            <w:pStyle w:val="Heading1"/>
+            <w:pStyle w:val="Kop1"/>
           </w:pPr>
           <w:r>
             <w:t>Bibliografieën</w:t>
@@ -2306,7 +2603,7 @@
     <w:bookmarkStart w:id="9" w:name="_Toc33542287"/>
     <w:p>
       <w:pPr>
-        <w:pStyle w:val="Heading1"/>
+        <w:pStyle w:val="Kop1"/>
       </w:pPr>
       <w:sdt>
         <w:sdtPr>
@@ -2330,7 +2627,7 @@
     </w:p>
     <w:p>
       <w:pPr>
-        <w:pStyle w:val="ListParagraph"/>
+        <w:pStyle w:val="Lijstalinea"/>
       </w:pPr>
       <w:r>
         <w:t>Informatie die relevant is maar niet binnen de AN past</w:t>
@@ -2350,9 +2647,9 @@
       </w:r>
     </w:p>
     <w:sectPr>
-      <w:headerReference w:type="default" r:id="rId12"/>
-      <w:footerReference w:type="default" r:id="rId13"/>
-      <w:footerReference w:type="first" r:id="rId14"/>
+      <w:headerReference w:type="default" r:id="rId13"/>
+      <w:footerReference w:type="default" r:id="rId14"/>
+      <w:footerReference w:type="first" r:id="rId15"/>
       <w:pgSz w:w="11906" w:h="16838" w:code="9"/>
       <w:pgMar w:top="1134" w:right="1134" w:bottom="1134" w:left="1134" w:header="567" w:footer="709" w:gutter="0"/>
       <w:cols w:space="708"/>
@@ -2386,7 +2683,7 @@
 <w:ftr xmlns:wpc="http://schemas.microsoft.com/office/word/2010/wordprocessingCanvas" xmlns:cx="http://schemas.microsoft.com/office/drawing/2014/chartex" xmlns:cx1="http://schemas.microsoft.com/office/drawing/2015/9/8/chartex" xmlns:cx2="http://schemas.microsoft.com/office/drawing/2015/10/21/chartex" xmlns:cx3="http://schemas.microsoft.com/office/drawing/2016/5/9/chartex" xmlns:cx4="http://schemas.microsoft.com/office/drawing/2016/5/10/chartex" xmlns:cx5="http://schemas.microsoft.com/office/drawing/2016/5/11/chartex" xmlns:cx6="http://schemas.microsoft.com/office/drawing/2016/5/12/chartex" xmlns:cx7="http://schemas.microsoft.com/office/drawing/2016/5/13/chartex" xmlns:cx8="http://schemas.microsoft.com/office/drawing/2016/5/14/chartex" xmlns:mc="http://schemas.openxmlformats.org/markup-compatibility/2006" xmlns:aink="http://schemas.microsoft.com/office/drawing/2016/ink" xmlns:am3d="http://schemas.microsoft.com/office/drawing/2017/model3d" xmlns:o="urn:schemas-microsoft-com:office:office" xmlns:r="http://schemas.openxmlformats.org/officeDocument/2006/relationships" xmlns:m="http://schemas.openxmlformats.org/officeDocument/2006/math" xmlns:v="urn:schemas-microsoft-com:vml" xmlns:wp14="http://schemas.microsoft.com/office/word/2010/wordprocessingDrawing" xmlns:wp="http://schemas.openxmlformats.org/drawingml/2006/wordprocessingDrawing" xmlns:w10="urn:schemas-microsoft-com:office:word" xmlns:w="http://schemas.openxmlformats.org/wordprocessingml/2006/main" xmlns:w14="http://schemas.microsoft.com/office/word/2010/wordml" xmlns:w15="http://schemas.microsoft.com/office/word/2012/wordml" xmlns:w16cex="http://schemas.microsoft.com/office/word/2018/wordml/cex" xmlns:w16cid="http://schemas.microsoft.com/office/word/2016/wordml/cid" xmlns:w16="http://schemas.microsoft.com/office/word/2018/wordml" xmlns:w16se="http://schemas.microsoft.com/office/word/2015/wordml/symex" xmlns:wpg="http://schemas.microsoft.com/office/word/2010/wordprocessingGroup" xmlns:wpi="http://schemas.microsoft.com/office/word/2010/wordprocessingInk" xmlns:wne="http://schemas.microsoft.com/office/word/2006/wordml" xmlns:wps="http://schemas.microsoft.com/office/word/2010/wordprocessingShape" mc:Ignorable="w14 w15 w16se w16cid w16 w16cex wp14">
   <w:p>
     <w:pPr>
-      <w:pStyle w:val="Footer"/>
+      <w:pStyle w:val="Voettekst"/>
       <w:jc w:val="left"/>
       <w:rPr>
         <w:szCs w:val="20"/>
@@ -2403,16 +2700,14 @@
         <w:placeholder>
           <w:docPart w:val="E034236E4E004F2BA7B16D8CA56807C0"/>
         </w:placeholder>
-        <w:showingPlcHdr/>
         <w:text/>
       </w:sdtPr>
-      <w:sdtEndPr/>
       <w:sdtContent>
         <w:r>
           <w:rPr>
             <w:szCs w:val="20"/>
           </w:rPr>
-          <w:t>URL naar GitHub Page</w:t>
+          <w:t>https://github.com/yomaxx/Automotive-PLC</w:t>
         </w:r>
       </w:sdtContent>
     </w:sdt>
@@ -2519,7 +2814,7 @@
   <w:bookmarkStart w:id="10" w:name="OLE_LINK4"/>
   <w:p>
     <w:pPr>
-      <w:pStyle w:val="Footer"/>
+      <w:pStyle w:val="Voettekst"/>
       <w:jc w:val="left"/>
       <w:rPr>
         <w:szCs w:val="20"/>
@@ -2536,16 +2831,14 @@
         <w:placeholder>
           <w:docPart w:val="D4F0D4925EBC43CA8FF642DC6AD5716C"/>
         </w:placeholder>
-        <w:showingPlcHdr/>
         <w:text/>
       </w:sdtPr>
-      <w:sdtEndPr/>
       <w:sdtContent>
         <w:r>
           <w:rPr>
             <w:szCs w:val="20"/>
           </w:rPr>
-          <w:t>URL naar GitHub Page</w:t>
+          <w:t>https://github.com/yomaxx/Automotive-PLC</w:t>
         </w:r>
       </w:sdtContent>
     </w:sdt>
@@ -2670,7 +2963,7 @@
 <w:hdr xmlns:wpc="http://schemas.microsoft.com/office/word/2010/wordprocessingCanvas" xmlns:cx="http://schemas.microsoft.com/office/drawing/2014/chartex" xmlns:cx1="http://schemas.microsoft.com/office/drawing/2015/9/8/chartex" xmlns:cx2="http://schemas.microsoft.com/office/drawing/2015/10/21/chartex" xmlns:cx3="http://schemas.microsoft.com/office/drawing/2016/5/9/chartex" xmlns:cx4="http://schemas.microsoft.com/office/drawing/2016/5/10/chartex" xmlns:cx5="http://schemas.microsoft.com/office/drawing/2016/5/11/chartex" xmlns:cx6="http://schemas.microsoft.com/office/drawing/2016/5/12/chartex" xmlns:cx7="http://schemas.microsoft.com/office/drawing/2016/5/13/chartex" xmlns:cx8="http://schemas.microsoft.com/office/drawing/2016/5/14/chartex" xmlns:mc="http://schemas.openxmlformats.org/markup-compatibility/2006" xmlns:aink="http://schemas.microsoft.com/office/drawing/2016/ink" xmlns:am3d="http://schemas.microsoft.com/office/drawing/2017/model3d" xmlns:o="urn:schemas-microsoft-com:office:office" xmlns:r="http://schemas.openxmlformats.org/officeDocument/2006/relationships" xmlns:m="http://schemas.openxmlformats.org/officeDocument/2006/math" xmlns:v="urn:schemas-microsoft-com:vml" xmlns:wp14="http://schemas.microsoft.com/office/word/2010/wordprocessingDrawing" xmlns:wp="http://schemas.openxmlformats.org/drawingml/2006/wordprocessingDrawing" xmlns:w10="urn:schemas-microsoft-com:office:word" xmlns:w="http://schemas.openxmlformats.org/wordprocessingml/2006/main" xmlns:w14="http://schemas.microsoft.com/office/word/2010/wordml" xmlns:w15="http://schemas.microsoft.com/office/word/2012/wordml" xmlns:w16cex="http://schemas.microsoft.com/office/word/2018/wordml/cex" xmlns:w16cid="http://schemas.microsoft.com/office/word/2016/wordml/cid" xmlns:w16="http://schemas.microsoft.com/office/word/2018/wordml" xmlns:w16se="http://schemas.microsoft.com/office/word/2015/wordml/symex" xmlns:wpg="http://schemas.microsoft.com/office/word/2010/wordprocessingGroup" xmlns:wpi="http://schemas.microsoft.com/office/word/2010/wordprocessingInk" xmlns:wne="http://schemas.microsoft.com/office/word/2006/wordml" xmlns:wps="http://schemas.microsoft.com/office/word/2010/wordprocessingShape" mc:Ignorable="w14 w15 w16se w16cid w16 w16cex wp14">
   <w:tbl>
     <w:tblPr>
-      <w:tblStyle w:val="TableGrid"/>
+      <w:tblStyle w:val="Tabelraster"/>
       <w:tblW w:w="9459" w:type="dxa"/>
       <w:tblBorders>
         <w:top w:val="none" w:sz="0" w:space="0" w:color="auto"/>
@@ -2702,7 +2995,7 @@
         </w:tcPr>
         <w:p>
           <w:pPr>
-            <w:pStyle w:val="Header"/>
+            <w:pStyle w:val="Koptekst"/>
             <w:jc w:val="left"/>
           </w:pPr>
           <w:r>
@@ -2767,7 +3060,7 @@
         </w:tcPr>
         <w:p>
           <w:pPr>
-            <w:pStyle w:val="Header"/>
+            <w:pStyle w:val="Koptekst"/>
             <w:jc w:val="left"/>
           </w:pPr>
           <w:r>
@@ -2830,7 +3123,7 @@
   </w:tbl>
   <w:p>
     <w:pPr>
-      <w:pStyle w:val="Header"/>
+      <w:pStyle w:val="Koptekst"/>
       <w:rPr>
         <w:sz w:val="2"/>
         <w:szCs w:val="2"/>
@@ -3188,7 +3481,7 @@
     <w:tmpl w:val="123E3888"/>
     <w:lvl w:ilvl="0" w:tplc="0E5EB176">
       <w:numFmt w:val="bullet"/>
-      <w:pStyle w:val="ListParagraph"/>
+      <w:pStyle w:val="Lijstalinea"/>
       <w:lvlText w:val="-"/>
       <w:lvlJc w:val="left"/>
       <w:pPr>
@@ -3868,7 +4161,7 @@
     <w:lvl w:ilvl="0">
       <w:start w:val="1"/>
       <w:numFmt w:val="decimal"/>
-      <w:pStyle w:val="Heading1"/>
+      <w:pStyle w:val="Kop1"/>
       <w:lvlText w:val="%1"/>
       <w:lvlJc w:val="left"/>
       <w:pPr>
@@ -3881,7 +4174,7 @@
     <w:lvl w:ilvl="1">
       <w:start w:val="1"/>
       <w:numFmt w:val="decimal"/>
-      <w:pStyle w:val="Heading2"/>
+      <w:pStyle w:val="Kop2"/>
       <w:lvlText w:val="%1.%2"/>
       <w:lvlJc w:val="left"/>
       <w:pPr>
@@ -3894,7 +4187,7 @@
     <w:lvl w:ilvl="2">
       <w:start w:val="1"/>
       <w:numFmt w:val="decimal"/>
-      <w:pStyle w:val="Heading3"/>
+      <w:pStyle w:val="Kop3"/>
       <w:lvlText w:val="%1.%2.%3"/>
       <w:lvlJc w:val="left"/>
       <w:pPr>
@@ -3907,7 +4200,7 @@
     <w:lvl w:ilvl="3">
       <w:start w:val="1"/>
       <w:numFmt w:val="decimal"/>
-      <w:pStyle w:val="Heading4"/>
+      <w:pStyle w:val="Kop4"/>
       <w:lvlText w:val="%1.%2.%3.%4"/>
       <w:lvlJc w:val="left"/>
       <w:pPr>
@@ -3920,7 +4213,7 @@
     <w:lvl w:ilvl="4">
       <w:start w:val="1"/>
       <w:numFmt w:val="none"/>
-      <w:pStyle w:val="Heading5"/>
+      <w:pStyle w:val="Kop5"/>
       <w:lvlText w:val=""/>
       <w:lvlJc w:val="left"/>
       <w:pPr>
@@ -3933,7 +4226,7 @@
     <w:lvl w:ilvl="5">
       <w:start w:val="1"/>
       <w:numFmt w:val="none"/>
-      <w:pStyle w:val="Heading6"/>
+      <w:pStyle w:val="Kop6"/>
       <w:lvlText w:val=""/>
       <w:lvlJc w:val="left"/>
       <w:pPr>
@@ -3946,7 +4239,7 @@
     <w:lvl w:ilvl="6">
       <w:start w:val="1"/>
       <w:numFmt w:val="none"/>
-      <w:pStyle w:val="Heading7"/>
+      <w:pStyle w:val="Kop7"/>
       <w:lvlText w:val=""/>
       <w:lvlJc w:val="left"/>
       <w:pPr>
@@ -3959,7 +4252,7 @@
     <w:lvl w:ilvl="7">
       <w:start w:val="1"/>
       <w:numFmt w:val="none"/>
-      <w:pStyle w:val="Heading8"/>
+      <w:pStyle w:val="Kop8"/>
       <w:lvlText w:val=""/>
       <w:lvlJc w:val="left"/>
       <w:pPr>
@@ -3972,7 +4265,7 @@
     <w:lvl w:ilvl="8">
       <w:start w:val="1"/>
       <w:numFmt w:val="none"/>
-      <w:pStyle w:val="Heading9"/>
+      <w:pStyle w:val="Kop9"/>
       <w:lvlText w:val=""/>
       <w:lvlJc w:val="left"/>
       <w:pPr>
@@ -4995,7 +5288,7 @@
     <w:lsdException w:name="Unresolved Mention" w:semiHidden="1" w:unhideWhenUsed="1"/>
     <w:lsdException w:name="Smart Link" w:semiHidden="1" w:unhideWhenUsed="1"/>
   </w:latentStyles>
-  <w:style w:type="paragraph" w:default="1" w:styleId="Normal">
+  <w:style w:type="paragraph" w:default="1" w:styleId="Standaard">
     <w:name w:val="Normal"/>
     <w:qFormat/>
     <w:rsid w:val="000552F4"/>
@@ -5008,11 +5301,11 @@
       <w:lang w:val="nl-BE"/>
     </w:rPr>
   </w:style>
-  <w:style w:type="paragraph" w:styleId="Heading1">
+  <w:style w:type="paragraph" w:styleId="Kop1">
     <w:name w:val="heading 1"/>
-    <w:basedOn w:val="Subtitle"/>
-    <w:next w:val="Normal"/>
-    <w:link w:val="Heading1Char"/>
+    <w:basedOn w:val="Ondertitel"/>
+    <w:next w:val="Standaard"/>
+    <w:link w:val="Kop1Char"/>
     <w:uiPriority w:val="9"/>
     <w:qFormat/>
     <w:rsid w:val="00836EC1"/>
@@ -5028,11 +5321,11 @@
       <w:szCs w:val="32"/>
     </w:rPr>
   </w:style>
-  <w:style w:type="paragraph" w:styleId="Heading2">
+  <w:style w:type="paragraph" w:styleId="Kop2">
     <w:name w:val="heading 2"/>
-    <w:basedOn w:val="Heading1"/>
-    <w:next w:val="Normal"/>
-    <w:link w:val="Heading2Char"/>
+    <w:basedOn w:val="Kop1"/>
+    <w:next w:val="Standaard"/>
+    <w:link w:val="Kop2Char"/>
     <w:uiPriority w:val="9"/>
     <w:unhideWhenUsed/>
     <w:qFormat/>
@@ -5048,11 +5341,11 @@
       <w:szCs w:val="28"/>
     </w:rPr>
   </w:style>
-  <w:style w:type="paragraph" w:styleId="Heading3">
+  <w:style w:type="paragraph" w:styleId="Kop3">
     <w:name w:val="heading 3"/>
-    <w:basedOn w:val="Normal"/>
-    <w:next w:val="Normal"/>
-    <w:link w:val="Heading3Char"/>
+    <w:basedOn w:val="Standaard"/>
+    <w:next w:val="Standaard"/>
+    <w:link w:val="Kop3Char"/>
     <w:uiPriority w:val="9"/>
     <w:unhideWhenUsed/>
     <w:qFormat/>
@@ -5074,11 +5367,11 @@
       <w:szCs w:val="24"/>
     </w:rPr>
   </w:style>
-  <w:style w:type="paragraph" w:styleId="Heading4">
+  <w:style w:type="paragraph" w:styleId="Kop4">
     <w:name w:val="heading 4"/>
-    <w:basedOn w:val="Normal"/>
-    <w:next w:val="Normal"/>
-    <w:link w:val="Heading4Char"/>
+    <w:basedOn w:val="Standaard"/>
+    <w:next w:val="Standaard"/>
+    <w:link w:val="Kop4Char"/>
     <w:uiPriority w:val="9"/>
     <w:semiHidden/>
     <w:unhideWhenUsed/>
@@ -5101,11 +5394,11 @@
       <w:color w:val="417C12" w:themeColor="accent1" w:themeShade="BF"/>
     </w:rPr>
   </w:style>
-  <w:style w:type="paragraph" w:styleId="Heading5">
+  <w:style w:type="paragraph" w:styleId="Kop5">
     <w:name w:val="heading 5"/>
-    <w:basedOn w:val="Normal"/>
-    <w:next w:val="Normal"/>
-    <w:link w:val="Heading5Char"/>
+    <w:basedOn w:val="Standaard"/>
+    <w:next w:val="Standaard"/>
+    <w:link w:val="Kop5Char"/>
     <w:uiPriority w:val="9"/>
     <w:semiHidden/>
     <w:unhideWhenUsed/>
@@ -5126,11 +5419,11 @@
       <w:color w:val="417C12" w:themeColor="accent1" w:themeShade="BF"/>
     </w:rPr>
   </w:style>
-  <w:style w:type="paragraph" w:styleId="Heading6">
+  <w:style w:type="paragraph" w:styleId="Kop6">
     <w:name w:val="heading 6"/>
-    <w:basedOn w:val="Normal"/>
-    <w:next w:val="Normal"/>
-    <w:link w:val="Heading6Char"/>
+    <w:basedOn w:val="Standaard"/>
+    <w:next w:val="Standaard"/>
+    <w:link w:val="Kop6Char"/>
     <w:uiPriority w:val="9"/>
     <w:semiHidden/>
     <w:unhideWhenUsed/>
@@ -5151,11 +5444,11 @@
       <w:color w:val="2B520C" w:themeColor="accent1" w:themeShade="7F"/>
     </w:rPr>
   </w:style>
-  <w:style w:type="paragraph" w:styleId="Heading7">
+  <w:style w:type="paragraph" w:styleId="Kop7">
     <w:name w:val="heading 7"/>
-    <w:basedOn w:val="Normal"/>
-    <w:next w:val="Normal"/>
-    <w:link w:val="Heading7Char"/>
+    <w:basedOn w:val="Standaard"/>
+    <w:next w:val="Standaard"/>
+    <w:link w:val="Kop7Char"/>
     <w:uiPriority w:val="9"/>
     <w:semiHidden/>
     <w:unhideWhenUsed/>
@@ -5178,11 +5471,11 @@
       <w:color w:val="2B520C" w:themeColor="accent1" w:themeShade="7F"/>
     </w:rPr>
   </w:style>
-  <w:style w:type="paragraph" w:styleId="Heading8">
+  <w:style w:type="paragraph" w:styleId="Kop8">
     <w:name w:val="heading 8"/>
-    <w:basedOn w:val="Normal"/>
-    <w:next w:val="Normal"/>
-    <w:link w:val="Heading8Char"/>
+    <w:basedOn w:val="Standaard"/>
+    <w:next w:val="Standaard"/>
+    <w:link w:val="Kop8Char"/>
     <w:uiPriority w:val="9"/>
     <w:semiHidden/>
     <w:unhideWhenUsed/>
@@ -5205,11 +5498,11 @@
       <w:szCs w:val="21"/>
     </w:rPr>
   </w:style>
-  <w:style w:type="paragraph" w:styleId="Heading9">
+  <w:style w:type="paragraph" w:styleId="Kop9">
     <w:name w:val="heading 9"/>
-    <w:basedOn w:val="Normal"/>
-    <w:next w:val="Normal"/>
-    <w:link w:val="Heading9Char"/>
+    <w:basedOn w:val="Standaard"/>
+    <w:next w:val="Standaard"/>
+    <w:link w:val="Kop9Char"/>
     <w:uiPriority w:val="9"/>
     <w:semiHidden/>
     <w:unhideWhenUsed/>
@@ -5234,13 +5527,13 @@
       <w:szCs w:val="21"/>
     </w:rPr>
   </w:style>
-  <w:style w:type="character" w:default="1" w:styleId="DefaultParagraphFont">
+  <w:style w:type="character" w:default="1" w:styleId="Standaardalinea-lettertype">
     <w:name w:val="Default Paragraph Font"/>
     <w:uiPriority w:val="1"/>
     <w:semiHidden/>
     <w:unhideWhenUsed/>
   </w:style>
-  <w:style w:type="table" w:default="1" w:styleId="TableNormal">
+  <w:style w:type="table" w:default="1" w:styleId="Standaardtabel">
     <w:name w:val="Normal Table"/>
     <w:uiPriority w:val="99"/>
     <w:semiHidden/>
@@ -5255,16 +5548,16 @@
       </w:tblCellMar>
     </w:tblPr>
   </w:style>
-  <w:style w:type="numbering" w:default="1" w:styleId="NoList">
+  <w:style w:type="numbering" w:default="1" w:styleId="Geenlijst">
     <w:name w:val="No List"/>
     <w:uiPriority w:val="99"/>
     <w:semiHidden/>
     <w:unhideWhenUsed/>
   </w:style>
-  <w:style w:type="character" w:customStyle="1" w:styleId="Heading1Char">
-    <w:name w:val="Heading 1 Char"/>
-    <w:basedOn w:val="DefaultParagraphFont"/>
-    <w:link w:val="Heading1"/>
+  <w:style w:type="character" w:customStyle="1" w:styleId="Kop1Char">
+    <w:name w:val="Kop 1 Char"/>
+    <w:basedOn w:val="Standaardalinea-lettertype"/>
+    <w:link w:val="Kop1"/>
     <w:uiPriority w:val="9"/>
     <w:rsid w:val="00836EC1"/>
     <w:rPr>
@@ -5277,10 +5570,10 @@
       <w:lang w:val="nl-NL"/>
     </w:rPr>
   </w:style>
-  <w:style w:type="character" w:customStyle="1" w:styleId="Heading2Char">
-    <w:name w:val="Heading 2 Char"/>
-    <w:basedOn w:val="DefaultParagraphFont"/>
-    <w:link w:val="Heading2"/>
+  <w:style w:type="character" w:customStyle="1" w:styleId="Kop2Char">
+    <w:name w:val="Kop 2 Char"/>
+    <w:basedOn w:val="Standaardalinea-lettertype"/>
+    <w:link w:val="Kop2"/>
     <w:uiPriority w:val="9"/>
     <w:rsid w:val="00076663"/>
     <w:rPr>
@@ -5290,11 +5583,11 @@
       <w:szCs w:val="28"/>
     </w:rPr>
   </w:style>
-  <w:style w:type="paragraph" w:styleId="Title">
+  <w:style w:type="paragraph" w:styleId="Titel">
     <w:name w:val="Title"/>
-    <w:basedOn w:val="Normal"/>
-    <w:next w:val="Normal"/>
-    <w:link w:val="TitleChar"/>
+    <w:basedOn w:val="Standaard"/>
+    <w:next w:val="Standaard"/>
+    <w:link w:val="TitelChar"/>
     <w:uiPriority w:val="10"/>
     <w:qFormat/>
     <w:rsid w:val="00A62266"/>
@@ -5314,10 +5607,10 @@
       <w:szCs w:val="56"/>
     </w:rPr>
   </w:style>
-  <w:style w:type="character" w:customStyle="1" w:styleId="TitleChar">
-    <w:name w:val="Title Char"/>
-    <w:basedOn w:val="DefaultParagraphFont"/>
-    <w:link w:val="Title"/>
+  <w:style w:type="character" w:customStyle="1" w:styleId="TitelChar">
+    <w:name w:val="Titel Char"/>
+    <w:basedOn w:val="Standaardalinea-lettertype"/>
+    <w:link w:val="Titel"/>
     <w:uiPriority w:val="10"/>
     <w:rsid w:val="00A62266"/>
     <w:rPr>
@@ -5329,9 +5622,9 @@
       <w:szCs w:val="56"/>
     </w:rPr>
   </w:style>
-  <w:style w:type="character" w:styleId="IntenseEmphasis">
+  <w:style w:type="character" w:styleId="Intensievebenadrukking">
     <w:name w:val="Intense Emphasis"/>
-    <w:basedOn w:val="DefaultParagraphFont"/>
+    <w:basedOn w:val="Standaardalinea-lettertype"/>
     <w:uiPriority w:val="21"/>
     <w:qFormat/>
     <w:rsid w:val="00F334E1"/>
@@ -5341,11 +5634,11 @@
       <w:color w:val="00B050"/>
     </w:rPr>
   </w:style>
-  <w:style w:type="paragraph" w:styleId="IntenseQuote">
+  <w:style w:type="paragraph" w:styleId="Duidelijkcitaat">
     <w:name w:val="Intense Quote"/>
-    <w:basedOn w:val="Normal"/>
-    <w:next w:val="Normal"/>
-    <w:link w:val="IntenseQuoteChar"/>
+    <w:basedOn w:val="Standaard"/>
+    <w:next w:val="Standaard"/>
+    <w:link w:val="DuidelijkcitaatChar"/>
     <w:uiPriority w:val="30"/>
     <w:qFormat/>
     <w:rsid w:val="00F334E1"/>
@@ -5364,10 +5657,10 @@
       <w:color w:val="00B050"/>
     </w:rPr>
   </w:style>
-  <w:style w:type="character" w:customStyle="1" w:styleId="IntenseQuoteChar">
-    <w:name w:val="Intense Quote Char"/>
-    <w:basedOn w:val="DefaultParagraphFont"/>
-    <w:link w:val="IntenseQuote"/>
+  <w:style w:type="character" w:customStyle="1" w:styleId="DuidelijkcitaatChar">
+    <w:name w:val="Duidelijk citaat Char"/>
+    <w:basedOn w:val="Standaardalinea-lettertype"/>
+    <w:link w:val="Duidelijkcitaat"/>
     <w:uiPriority w:val="30"/>
     <w:rsid w:val="00F334E1"/>
     <w:rPr>
@@ -5376,9 +5669,9 @@
       <w:color w:val="00B050"/>
     </w:rPr>
   </w:style>
-  <w:style w:type="character" w:styleId="IntenseReference">
+  <w:style w:type="character" w:styleId="Intensieveverwijzing">
     <w:name w:val="Intense Reference"/>
-    <w:basedOn w:val="DefaultParagraphFont"/>
+    <w:basedOn w:val="Standaardalinea-lettertype"/>
     <w:uiPriority w:val="32"/>
     <w:qFormat/>
     <w:rsid w:val="00F334E1"/>
@@ -5390,9 +5683,9 @@
       <w:spacing w:val="5"/>
     </w:rPr>
   </w:style>
-  <w:style w:type="character" w:styleId="PlaceholderText">
+  <w:style w:type="character" w:styleId="Tekstvantijdelijkeaanduiding">
     <w:name w:val="Placeholder Text"/>
-    <w:basedOn w:val="DefaultParagraphFont"/>
+    <w:basedOn w:val="Standaardalinea-lettertype"/>
     <w:uiPriority w:val="99"/>
     <w:semiHidden/>
     <w:rsid w:val="00F334E1"/>
@@ -5400,9 +5693,9 @@
       <w:color w:val="808080"/>
     </w:rPr>
   </w:style>
-  <w:style w:type="table" w:styleId="TableGrid">
+  <w:style w:type="table" w:styleId="Tabelraster">
     <w:name w:val="Table Grid"/>
-    <w:basedOn w:val="TableNormal"/>
+    <w:basedOn w:val="Standaardtabel"/>
     <w:uiPriority w:val="39"/>
     <w:rsid w:val="005A0E47"/>
     <w:pPr>
@@ -5419,9 +5712,9 @@
       </w:tblBorders>
     </w:tblPr>
   </w:style>
-  <w:style w:type="character" w:styleId="Strong">
+  <w:style w:type="character" w:styleId="Zwaar">
     <w:name w:val="Strong"/>
-    <w:basedOn w:val="DefaultParagraphFont"/>
+    <w:basedOn w:val="Standaardalinea-lettertype"/>
     <w:uiPriority w:val="22"/>
     <w:qFormat/>
     <w:rsid w:val="00A87701"/>
@@ -5430,10 +5723,10 @@
       <w:bCs/>
     </w:rPr>
   </w:style>
-  <w:style w:type="paragraph" w:styleId="TOCHeading">
+  <w:style w:type="paragraph" w:styleId="Kopvaninhoudsopgave">
     <w:name w:val="TOC Heading"/>
-    <w:basedOn w:val="Heading1"/>
-    <w:next w:val="Normal"/>
+    <w:basedOn w:val="Kop1"/>
+    <w:next w:val="Standaard"/>
     <w:uiPriority w:val="39"/>
     <w:unhideWhenUsed/>
     <w:qFormat/>
@@ -5450,10 +5743,10 @@
       <w:lang w:eastAsia="en-GB"/>
     </w:rPr>
   </w:style>
-  <w:style w:type="paragraph" w:styleId="TOC1">
+  <w:style w:type="paragraph" w:styleId="Inhopg1">
     <w:name w:val="toc 1"/>
-    <w:basedOn w:val="Normal"/>
-    <w:next w:val="Normal"/>
+    <w:basedOn w:val="Standaard"/>
+    <w:next w:val="Standaard"/>
     <w:autoRedefine/>
     <w:uiPriority w:val="39"/>
     <w:unhideWhenUsed/>
@@ -5464,7 +5757,7 @@
   </w:style>
   <w:style w:type="character" w:styleId="Hyperlink">
     <w:name w:val="Hyperlink"/>
-    <w:basedOn w:val="DefaultParagraphFont"/>
+    <w:basedOn w:val="Standaardalinea-lettertype"/>
     <w:uiPriority w:val="99"/>
     <w:unhideWhenUsed/>
     <w:rsid w:val="00505AD9"/>
@@ -5473,9 +5766,9 @@
       <w:u w:val="single"/>
     </w:rPr>
   </w:style>
-  <w:style w:type="paragraph" w:styleId="ListParagraph">
+  <w:style w:type="paragraph" w:styleId="Lijstalinea">
     <w:name w:val="List Paragraph"/>
-    <w:basedOn w:val="Normal"/>
+    <w:basedOn w:val="Standaard"/>
     <w:uiPriority w:val="34"/>
     <w:qFormat/>
     <w:rsid w:val="00011668"/>
@@ -5493,8 +5786,8 @@
   </w:style>
   <w:style w:type="paragraph" w:customStyle="1" w:styleId="Koptekst1">
     <w:name w:val="Koptekst1"/>
-    <w:basedOn w:val="Normal"/>
-    <w:next w:val="Title"/>
+    <w:basedOn w:val="Standaard"/>
+    <w:next w:val="Titel"/>
     <w:qFormat/>
     <w:rsid w:val="00D1219C"/>
     <w:pPr>
@@ -5507,8 +5800,8 @@
   </w:style>
   <w:style w:type="paragraph" w:customStyle="1" w:styleId="Author">
     <w:name w:val="Author"/>
-    <w:basedOn w:val="Normal"/>
-    <w:next w:val="Heading1"/>
+    <w:basedOn w:val="Standaard"/>
+    <w:next w:val="Kop1"/>
     <w:qFormat/>
     <w:rsid w:val="00DE2127"/>
     <w:pPr>
@@ -5526,11 +5819,11 @@
       <w:szCs w:val="18"/>
     </w:rPr>
   </w:style>
-  <w:style w:type="paragraph" w:styleId="Subtitle">
+  <w:style w:type="paragraph" w:styleId="Ondertitel">
     <w:name w:val="Subtitle"/>
-    <w:basedOn w:val="Normal"/>
-    <w:next w:val="Normal"/>
-    <w:link w:val="SubtitleChar"/>
+    <w:basedOn w:val="Standaard"/>
+    <w:next w:val="Standaard"/>
+    <w:link w:val="OndertitelChar"/>
     <w:uiPriority w:val="11"/>
     <w:qFormat/>
     <w:rsid w:val="00836EC1"/>
@@ -5552,10 +5845,10 @@
       <w:lang w:val="nl-NL"/>
     </w:rPr>
   </w:style>
-  <w:style w:type="character" w:customStyle="1" w:styleId="SubtitleChar">
-    <w:name w:val="Subtitle Char"/>
-    <w:basedOn w:val="DefaultParagraphFont"/>
-    <w:link w:val="Subtitle"/>
+  <w:style w:type="character" w:customStyle="1" w:styleId="OndertitelChar">
+    <w:name w:val="Ondertitel Char"/>
+    <w:basedOn w:val="Standaardalinea-lettertype"/>
+    <w:link w:val="Ondertitel"/>
     <w:uiPriority w:val="11"/>
     <w:rsid w:val="00836EC1"/>
     <w:rPr>
@@ -5568,10 +5861,10 @@
       <w:lang w:val="nl-NL"/>
     </w:rPr>
   </w:style>
-  <w:style w:type="paragraph" w:styleId="Header">
+  <w:style w:type="paragraph" w:styleId="Koptekst">
     <w:name w:val="header"/>
-    <w:basedOn w:val="Normal"/>
-    <w:link w:val="HeaderChar"/>
+    <w:basedOn w:val="Standaard"/>
+    <w:link w:val="KoptekstChar"/>
     <w:uiPriority w:val="99"/>
     <w:unhideWhenUsed/>
     <w:rsid w:val="0041252F"/>
@@ -5587,10 +5880,10 @@
       <w:sz w:val="20"/>
     </w:rPr>
   </w:style>
-  <w:style w:type="character" w:customStyle="1" w:styleId="HeaderChar">
-    <w:name w:val="Header Char"/>
-    <w:basedOn w:val="DefaultParagraphFont"/>
-    <w:link w:val="Header"/>
+  <w:style w:type="character" w:customStyle="1" w:styleId="KoptekstChar">
+    <w:name w:val="Koptekst Char"/>
+    <w:basedOn w:val="Standaardalinea-lettertype"/>
+    <w:link w:val="Koptekst"/>
     <w:uiPriority w:val="99"/>
     <w:rsid w:val="0041252F"/>
     <w:rPr>
@@ -5600,10 +5893,10 @@
       <w:lang w:val="nl-BE"/>
     </w:rPr>
   </w:style>
-  <w:style w:type="paragraph" w:styleId="Footer">
+  <w:style w:type="paragraph" w:styleId="Voettekst">
     <w:name w:val="footer"/>
-    <w:basedOn w:val="Normal"/>
-    <w:link w:val="FooterChar"/>
+    <w:basedOn w:val="Standaard"/>
+    <w:link w:val="VoettekstChar"/>
     <w:uiPriority w:val="99"/>
     <w:unhideWhenUsed/>
     <w:rsid w:val="006E52C8"/>
@@ -5618,10 +5911,10 @@
       <w:sz w:val="20"/>
     </w:rPr>
   </w:style>
-  <w:style w:type="character" w:customStyle="1" w:styleId="FooterChar">
-    <w:name w:val="Footer Char"/>
-    <w:basedOn w:val="DefaultParagraphFont"/>
-    <w:link w:val="Footer"/>
+  <w:style w:type="character" w:customStyle="1" w:styleId="VoettekstChar">
+    <w:name w:val="Voettekst Char"/>
+    <w:basedOn w:val="Standaardalinea-lettertype"/>
+    <w:link w:val="Voettekst"/>
     <w:uiPriority w:val="99"/>
     <w:rsid w:val="006E52C8"/>
     <w:rPr>
@@ -5630,10 +5923,10 @@
       <w:lang w:val="nl-BE"/>
     </w:rPr>
   </w:style>
-  <w:style w:type="character" w:customStyle="1" w:styleId="Heading3Char">
-    <w:name w:val="Heading 3 Char"/>
-    <w:basedOn w:val="DefaultParagraphFont"/>
-    <w:link w:val="Heading3"/>
+  <w:style w:type="character" w:customStyle="1" w:styleId="Kop3Char">
+    <w:name w:val="Kop 3 Char"/>
+    <w:basedOn w:val="Standaardalinea-lettertype"/>
+    <w:link w:val="Kop3"/>
     <w:uiPriority w:val="9"/>
     <w:rsid w:val="00BF6A9B"/>
     <w:rPr>
@@ -5644,10 +5937,10 @@
       <w:lang w:val="nl-BE"/>
     </w:rPr>
   </w:style>
-  <w:style w:type="character" w:customStyle="1" w:styleId="Heading4Char">
-    <w:name w:val="Heading 4 Char"/>
-    <w:basedOn w:val="DefaultParagraphFont"/>
-    <w:link w:val="Heading4"/>
+  <w:style w:type="character" w:customStyle="1" w:styleId="Kop4Char">
+    <w:name w:val="Kop 4 Char"/>
+    <w:basedOn w:val="Standaardalinea-lettertype"/>
+    <w:link w:val="Kop4"/>
     <w:uiPriority w:val="9"/>
     <w:semiHidden/>
     <w:rsid w:val="00520230"/>
@@ -5659,10 +5952,10 @@
       <w:lang w:val="nl-BE"/>
     </w:rPr>
   </w:style>
-  <w:style w:type="character" w:customStyle="1" w:styleId="Heading5Char">
-    <w:name w:val="Heading 5 Char"/>
-    <w:basedOn w:val="DefaultParagraphFont"/>
-    <w:link w:val="Heading5"/>
+  <w:style w:type="character" w:customStyle="1" w:styleId="Kop5Char">
+    <w:name w:val="Kop 5 Char"/>
+    <w:basedOn w:val="Standaardalinea-lettertype"/>
+    <w:link w:val="Kop5"/>
     <w:uiPriority w:val="9"/>
     <w:semiHidden/>
     <w:rsid w:val="00520230"/>
@@ -5672,10 +5965,10 @@
       <w:lang w:val="nl-BE"/>
     </w:rPr>
   </w:style>
-  <w:style w:type="character" w:customStyle="1" w:styleId="Heading6Char">
-    <w:name w:val="Heading 6 Char"/>
-    <w:basedOn w:val="DefaultParagraphFont"/>
-    <w:link w:val="Heading6"/>
+  <w:style w:type="character" w:customStyle="1" w:styleId="Kop6Char">
+    <w:name w:val="Kop 6 Char"/>
+    <w:basedOn w:val="Standaardalinea-lettertype"/>
+    <w:link w:val="Kop6"/>
     <w:uiPriority w:val="9"/>
     <w:semiHidden/>
     <w:rsid w:val="00520230"/>
@@ -5685,10 +5978,10 @@
       <w:lang w:val="nl-BE"/>
     </w:rPr>
   </w:style>
-  <w:style w:type="character" w:customStyle="1" w:styleId="Heading7Char">
-    <w:name w:val="Heading 7 Char"/>
-    <w:basedOn w:val="DefaultParagraphFont"/>
-    <w:link w:val="Heading7"/>
+  <w:style w:type="character" w:customStyle="1" w:styleId="Kop7Char">
+    <w:name w:val="Kop 7 Char"/>
+    <w:basedOn w:val="Standaardalinea-lettertype"/>
+    <w:link w:val="Kop7"/>
     <w:uiPriority w:val="9"/>
     <w:semiHidden/>
     <w:rsid w:val="00520230"/>
@@ -5700,10 +5993,10 @@
       <w:lang w:val="nl-BE"/>
     </w:rPr>
   </w:style>
-  <w:style w:type="character" w:customStyle="1" w:styleId="Heading8Char">
-    <w:name w:val="Heading 8 Char"/>
-    <w:basedOn w:val="DefaultParagraphFont"/>
-    <w:link w:val="Heading8"/>
+  <w:style w:type="character" w:customStyle="1" w:styleId="Kop8Char">
+    <w:name w:val="Kop 8 Char"/>
+    <w:basedOn w:val="Standaardalinea-lettertype"/>
+    <w:link w:val="Kop8"/>
     <w:uiPriority w:val="9"/>
     <w:semiHidden/>
     <w:rsid w:val="00520230"/>
@@ -5715,10 +6008,10 @@
       <w:lang w:val="nl-BE"/>
     </w:rPr>
   </w:style>
-  <w:style w:type="character" w:customStyle="1" w:styleId="Heading9Char">
-    <w:name w:val="Heading 9 Char"/>
-    <w:basedOn w:val="DefaultParagraphFont"/>
-    <w:link w:val="Heading9"/>
+  <w:style w:type="character" w:customStyle="1" w:styleId="Kop9Char">
+    <w:name w:val="Kop 9 Char"/>
+    <w:basedOn w:val="Standaardalinea-lettertype"/>
+    <w:link w:val="Kop9"/>
     <w:uiPriority w:val="9"/>
     <w:semiHidden/>
     <w:rsid w:val="00520230"/>
@@ -5757,7 +6050,7 @@
         <w:p>
           <w:r>
             <w:rPr>
-              <w:rStyle w:val="PlaceholderText"/>
+              <w:rStyle w:val="Tekstvantijdelijkeaanduiding"/>
             </w:rPr>
             <w:t>Klik of tik om tekst in te voeren.</w:t>
           </w:r>
@@ -5951,14 +6244,14 @@
     <w:charset w:val="00"/>
     <w:family w:val="swiss"/>
     <w:pitch w:val="variable"/>
-    <w:sig w:usb0="E0002AFF" w:usb1="4000ACFF" w:usb2="00000001" w:usb3="00000000" w:csb0="000001FF" w:csb1="00000000"/>
+    <w:sig w:usb0="E4002EFF" w:usb1="C000247B" w:usb2="00000009" w:usb3="00000000" w:csb0="000001FF" w:csb1="00000000"/>
   </w:font>
   <w:font w:name="Calibri Light">
     <w:panose1 w:val="020F0302020204030204"/>
     <w:charset w:val="00"/>
     <w:family w:val="swiss"/>
     <w:pitch w:val="variable"/>
-    <w:sig w:usb0="A0002AEF" w:usb1="4000207B" w:usb2="00000000" w:usb3="00000000" w:csb0="000001FF" w:csb1="00000000"/>
+    <w:sig w:usb0="E4002EFF" w:usb1="C000247B" w:usb2="00000009" w:usb3="00000000" w:csb0="000001FF" w:csb1="00000000"/>
   </w:font>
   <w:font w:name="HelveticaNeueLT Com 63 MdEx">
     <w:altName w:val="Arial"/>
@@ -6110,6 +6403,7 @@
     <w:rsidRoot w:val="007C36B9"/>
     <w:rsid w:val="000D0DB4"/>
     <w:rsid w:val="0027388C"/>
+    <w:rsid w:val="002D27BF"/>
     <w:rsid w:val="0043278D"/>
     <w:rsid w:val="005B33CD"/>
     <w:rsid w:val="005C7D67"/>
@@ -6542,17 +6836,17 @@
     <w:lsdException w:name="Unresolved Mention" w:semiHidden="1" w:unhideWhenUsed="1"/>
     <w:lsdException w:name="Smart Link" w:semiHidden="1" w:unhideWhenUsed="1"/>
   </w:latentStyles>
-  <w:style w:type="paragraph" w:default="1" w:styleId="Normal">
+  <w:style w:type="paragraph" w:default="1" w:styleId="Standaard">
     <w:name w:val="Normal"/>
     <w:qFormat/>
   </w:style>
-  <w:style w:type="character" w:default="1" w:styleId="DefaultParagraphFont">
+  <w:style w:type="character" w:default="1" w:styleId="Standaardalinea-lettertype">
     <w:name w:val="Default Paragraph Font"/>
     <w:uiPriority w:val="1"/>
     <w:semiHidden/>
     <w:unhideWhenUsed/>
   </w:style>
-  <w:style w:type="table" w:default="1" w:styleId="TableNormal">
+  <w:style w:type="table" w:default="1" w:styleId="Standaardtabel">
     <w:name w:val="Normal Table"/>
     <w:uiPriority w:val="99"/>
     <w:semiHidden/>
@@ -6567,15 +6861,15 @@
       </w:tblCellMar>
     </w:tblPr>
   </w:style>
-  <w:style w:type="numbering" w:default="1" w:styleId="NoList">
+  <w:style w:type="numbering" w:default="1" w:styleId="Geenlijst">
     <w:name w:val="No List"/>
     <w:uiPriority w:val="99"/>
     <w:semiHidden/>
     <w:unhideWhenUsed/>
   </w:style>
-  <w:style w:type="character" w:styleId="PlaceholderText">
+  <w:style w:type="character" w:styleId="Tekstvantijdelijkeaanduiding">
     <w:name w:val="Placeholder Text"/>
-    <w:basedOn w:val="DefaultParagraphFont"/>
+    <w:basedOn w:val="Standaardalinea-lettertype"/>
     <w:uiPriority w:val="99"/>
     <w:semiHidden/>
     <w:rsid w:val="0027388C"/>
@@ -7773,9 +8067,12 @@
 </file>
 
 <file path=customXml/item1.xml><?xml version="1.0" encoding="utf-8"?>
-<p:properties xmlns:p="http://schemas.microsoft.com/office/2006/metadata/properties" xmlns:xsi="http://www.w3.org/2001/XMLSchema-instance" xmlns:pc="http://schemas.microsoft.com/office/infopath/2007/PartnerControls">
-  <documentManagement/>
-</p:properties>
+<?mso-contentType ?>
+<FormTemplates xmlns="http://schemas.microsoft.com/sharepoint/v3/contenttype/forms">
+  <Display>DocumentLibraryForm</Display>
+  <Edit>DocumentLibraryForm</Edit>
+  <New>DocumentLibraryForm</New>
+</FormTemplates>
 </file>
 
 <file path=customXml/item2.xml><?xml version="1.0" encoding="utf-8"?>
@@ -7988,12 +8285,9 @@
 </file>
 
 <file path=customXml/item3.xml><?xml version="1.0" encoding="utf-8"?>
-<?mso-contentType ?>
-<FormTemplates xmlns="http://schemas.microsoft.com/sharepoint/v3/contenttype/forms">
-  <Display>DocumentLibraryForm</Display>
-  <Edit>DocumentLibraryForm</Edit>
-  <New>DocumentLibraryForm</New>
-</FormTemplates>
+<p:properties xmlns:p="http://schemas.microsoft.com/office/2006/metadata/properties" xmlns:xsi="http://www.w3.org/2001/XMLSchema-instance" xmlns:pc="http://schemas.microsoft.com/office/infopath/2007/PartnerControls">
+  <documentManagement/>
+</p:properties>
 </file>
 
 <file path=customXml/item4.xml><?xml version="1.0" encoding="utf-8"?>
@@ -8001,10 +8295,9 @@
 </file>
 
 <file path=customXml/itemProps1.xml><?xml version="1.0" encoding="utf-8"?>
-<ds:datastoreItem xmlns:ds="http://schemas.openxmlformats.org/officeDocument/2006/customXml" ds:itemID="{2D15FE48-98FE-4CC8-858D-27B8488C0689}">
+<ds:datastoreItem xmlns:ds="http://schemas.openxmlformats.org/officeDocument/2006/customXml" ds:itemID="{E1EC0E11-623D-4F2D-A9D9-1C505B1ACB2D}">
   <ds:schemaRefs>
-    <ds:schemaRef ds:uri="http://schemas.microsoft.com/office/2006/metadata/properties"/>
-    <ds:schemaRef ds:uri="http://schemas.microsoft.com/office/infopath/2007/PartnerControls"/>
+    <ds:schemaRef ds:uri="http://schemas.microsoft.com/sharepoint/v3/contenttype/forms"/>
   </ds:schemaRefs>
 </ds:datastoreItem>
 </file>
@@ -8029,15 +8322,16 @@
 </file>
 
 <file path=customXml/itemProps3.xml><?xml version="1.0" encoding="utf-8"?>
-<ds:datastoreItem xmlns:ds="http://schemas.openxmlformats.org/officeDocument/2006/customXml" ds:itemID="{E1EC0E11-623D-4F2D-A9D9-1C505B1ACB2D}">
+<ds:datastoreItem xmlns:ds="http://schemas.openxmlformats.org/officeDocument/2006/customXml" ds:itemID="{2D15FE48-98FE-4CC8-858D-27B8488C0689}">
   <ds:schemaRefs>
-    <ds:schemaRef ds:uri="http://schemas.microsoft.com/sharepoint/v3/contenttype/forms"/>
+    <ds:schemaRef ds:uri="http://schemas.microsoft.com/office/2006/metadata/properties"/>
+    <ds:schemaRef ds:uri="http://schemas.microsoft.com/office/infopath/2007/PartnerControls"/>
   </ds:schemaRefs>
 </ds:datastoreItem>
 </file>
 
 <file path=customXml/itemProps4.xml><?xml version="1.0" encoding="utf-8"?>
-<ds:datastoreItem xmlns:ds="http://schemas.openxmlformats.org/officeDocument/2006/customXml" ds:itemID="{B9F19B00-DAA6-4C1F-BECF-E9982B999B33}">
+<ds:datastoreItem xmlns:ds="http://schemas.openxmlformats.org/officeDocument/2006/customXml" ds:itemID="{ED2508D8-BB7D-4FFD-B66B-27F1913CAB52}">
   <ds:schemaRefs>
     <ds:schemaRef ds:uri="http://schemas.openxmlformats.org/officeDocument/2006/bibliography"/>
   </ds:schemaRefs>

</xml_diff>

<commit_message>
Update AN, misc files added
Files relevant to reprogramming DC controller added (discontinued due impracticality, but might no longer be available soon)

Edited AN
</commit_message>
<xml_diff>
--- a/Aplication note/AN_1920_POZ_11700639_Knoors_Sam_.docx
+++ b/Aplication note/AN_1920_POZ_11700639_Knoors_Sam_.docx
@@ -4,7 +4,7 @@
   <w:body>
     <w:tbl>
       <w:tblPr>
-        <w:tblStyle w:val="Tabelraster"/>
+        <w:tblStyle w:val="TableGrid"/>
         <w:tblW w:w="9781" w:type="dxa"/>
         <w:jc w:val="right"/>
         <w:tblBorders>
@@ -167,6 +167,7 @@
                   </w:rPr>
                   <w:t>Project Onder</w:t>
                 </w:r>
+                <w:proofErr w:type="spellStart"/>
                 <w:r>
                   <w:rPr>
                     <w:sz w:val="36"/>
@@ -175,6 +176,7 @@
                   </w:rPr>
                   <w:t>zoek</w:t>
                 </w:r>
+                <w:proofErr w:type="spellEnd"/>
               </w:sdtContent>
             </w:sdt>
             <w:bookmarkEnd w:id="1"/>
@@ -237,7 +239,7 @@
       <w:sdtContent>
         <w:p>
           <w:pPr>
-            <w:pStyle w:val="Titel"/>
+            <w:pStyle w:val="Title"/>
             <w:pBdr>
               <w:top w:val="single" w:sz="24" w:space="1" w:color="58A618" w:themeColor="accent1"/>
               <w:bottom w:val="single" w:sz="24" w:space="1" w:color="58A618" w:themeColor="accent1"/>
@@ -269,7 +271,7 @@
     </w:sdt>
     <w:tbl>
       <w:tblPr>
-        <w:tblStyle w:val="Tabelraster"/>
+        <w:tblStyle w:val="TableGrid"/>
         <w:tblW w:w="4395" w:type="dxa"/>
         <w:jc w:val="right"/>
         <w:tblBorders>
@@ -339,6 +341,9 @@
                 <w:r>
                   <w:t>Sam Knoors</w:t>
                 </w:r>
+                <w:r>
+                  <w:t>, Oguzhan Erdem, Max Valkenburg, Berkan Ipek</w:t>
+                </w:r>
               </w:p>
             </w:sdtContent>
           </w:sdt>
@@ -384,7 +389,7 @@
       <w:sdtContent>
         <w:p>
           <w:pPr>
-            <w:pStyle w:val="Ondertitel"/>
+            <w:pStyle w:val="Subtitle"/>
           </w:pPr>
           <w:r>
             <w:t>Abstract</w:t>
@@ -794,7 +799,7 @@
       <w:sdtContent>
         <w:p>
           <w:pPr>
-            <w:pStyle w:val="Ondertitel"/>
+            <w:pStyle w:val="Subtitle"/>
           </w:pPr>
           <w:r>
             <w:t>Inhoudsopgave</w:t>
@@ -802,7 +807,7 @@
         </w:p>
         <w:p>
           <w:pPr>
-            <w:pStyle w:val="Inhopg1"/>
+            <w:pStyle w:val="TOC1"/>
             <w:tabs>
               <w:tab w:val="left" w:pos="440"/>
               <w:tab w:val="right" w:leader="dot" w:pos="9628"/>
@@ -905,7 +910,7 @@
         </w:p>
         <w:p>
           <w:pPr>
-            <w:pStyle w:val="Inhopg1"/>
+            <w:pStyle w:val="TOC1"/>
             <w:tabs>
               <w:tab w:val="left" w:pos="440"/>
               <w:tab w:val="right" w:leader="dot" w:pos="9628"/>
@@ -993,7 +998,7 @@
         </w:p>
         <w:p>
           <w:pPr>
-            <w:pStyle w:val="Inhopg1"/>
+            <w:pStyle w:val="TOC1"/>
             <w:tabs>
               <w:tab w:val="left" w:pos="440"/>
               <w:tab w:val="right" w:leader="dot" w:pos="9628"/>
@@ -1081,7 +1086,7 @@
         </w:p>
         <w:p>
           <w:pPr>
-            <w:pStyle w:val="Inhopg1"/>
+            <w:pStyle w:val="TOC1"/>
             <w:tabs>
               <w:tab w:val="left" w:pos="440"/>
               <w:tab w:val="right" w:leader="dot" w:pos="9628"/>
@@ -1169,7 +1174,7 @@
         </w:p>
         <w:p>
           <w:pPr>
-            <w:pStyle w:val="Inhopg1"/>
+            <w:pStyle w:val="TOC1"/>
             <w:tabs>
               <w:tab w:val="left" w:pos="440"/>
               <w:tab w:val="right" w:leader="dot" w:pos="9628"/>
@@ -1257,7 +1262,7 @@
         </w:p>
         <w:p>
           <w:pPr>
-            <w:pStyle w:val="Inhopg1"/>
+            <w:pStyle w:val="TOC1"/>
             <w:tabs>
               <w:tab w:val="left" w:pos="440"/>
               <w:tab w:val="right" w:leader="dot" w:pos="9628"/>
@@ -1345,7 +1350,7 @@
         </w:p>
         <w:p>
           <w:pPr>
-            <w:pStyle w:val="Inhopg1"/>
+            <w:pStyle w:val="TOC1"/>
             <w:tabs>
               <w:tab w:val="left" w:pos="440"/>
               <w:tab w:val="right" w:leader="dot" w:pos="9628"/>
@@ -1454,7 +1459,7 @@
     <w:bookmarkStart w:id="3" w:name="_Toc33542281"/>
     <w:p>
       <w:pPr>
-        <w:pStyle w:val="Kop1"/>
+        <w:pStyle w:val="Heading1"/>
       </w:pPr>
       <w:sdt>
         <w:sdtPr>
@@ -1910,15 +1915,23 @@
     </w:p>
     <w:p>
       <w:pPr>
+        <w:spacing w:after="160" w:line="259" w:lineRule="auto"/>
+        <w:jc w:val="left"/>
         <w:rPr>
           <w:color w:val="D52E42" w:themeColor="text1" w:themeTint="80"/>
         </w:rPr>
       </w:pPr>
+      <w:r>
+        <w:rPr>
+          <w:color w:val="D52E42" w:themeColor="text1" w:themeTint="80"/>
+        </w:rPr>
+        <w:br w:type="page"/>
+      </w:r>
     </w:p>
     <w:bookmarkStart w:id="4" w:name="_Toc33542282"/>
     <w:p>
       <w:pPr>
-        <w:pStyle w:val="Kop1"/>
+        <w:pStyle w:val="Heading1"/>
       </w:pPr>
       <w:sdt>
         <w:sdtPr>
@@ -1970,7 +1983,7 @@
     </w:p>
     <w:p>
       <w:pPr>
-        <w:pStyle w:val="Lijstalinea"/>
+        <w:pStyle w:val="ListParagraph"/>
         <w:rPr>
           <w:color w:val="0070C0"/>
         </w:rPr>
@@ -1984,11 +1997,147 @@
     </w:p>
     <w:p>
       <w:pPr>
-        <w:pStyle w:val="Lijstalinea"/>
+        <w:pStyle w:val="ListParagraph"/>
         <w:rPr>
           <w:color w:val="0070C0"/>
         </w:rPr>
       </w:pPr>
+      <w:r>
+        <w:rPr>
+          <w:noProof/>
+        </w:rPr>
+        <mc:AlternateContent>
+          <mc:Choice Requires="wps">
+            <w:drawing>
+              <wp:anchor distT="0" distB="0" distL="114300" distR="114300" simplePos="0" relativeHeight="251660288" behindDoc="0" locked="0" layoutInCell="1" allowOverlap="1" wp14:anchorId="70213B59" wp14:editId="36429E38">
+                <wp:simplePos x="0" y="0"/>
+                <wp:positionH relativeFrom="column">
+                  <wp:posOffset>4100830</wp:posOffset>
+                </wp:positionH>
+                <wp:positionV relativeFrom="paragraph">
+                  <wp:posOffset>4077970</wp:posOffset>
+                </wp:positionV>
+                <wp:extent cx="2019300" cy="635"/>
+                <wp:effectExtent l="0" t="0" r="0" b="0"/>
+                <wp:wrapSquare wrapText="bothSides"/>
+                <wp:docPr id="2" name="Text Box 2"/>
+                <wp:cNvGraphicFramePr/>
+                <a:graphic xmlns:a="http://schemas.openxmlformats.org/drawingml/2006/main">
+                  <a:graphicData uri="http://schemas.microsoft.com/office/word/2010/wordprocessingShape">
+                    <wps:wsp>
+                      <wps:cNvSpPr txBox="1"/>
+                      <wps:spPr>
+                        <a:xfrm>
+                          <a:off x="0" y="0"/>
+                          <a:ext cx="2019300" cy="635"/>
+                        </a:xfrm>
+                        <a:prstGeom prst="rect">
+                          <a:avLst/>
+                        </a:prstGeom>
+                        <a:solidFill>
+                          <a:prstClr val="white"/>
+                        </a:solidFill>
+                        <a:ln>
+                          <a:noFill/>
+                        </a:ln>
+                      </wps:spPr>
+                      <wps:txbx>
+                        <w:txbxContent>
+                          <w:p>
+                            <w:pPr>
+                              <w:pStyle w:val="Caption"/>
+                              <w:jc w:val="center"/>
+                              <w:rPr>
+                                <w:rFonts w:ascii="Calibri" w:eastAsia="Calibri" w:hAnsi="Calibri" w:cs="Times New Roman"/>
+                                <w:noProof/>
+                                <w:lang w:val="nl-NL"/>
+                              </w:rPr>
+                            </w:pPr>
+                            <w:r>
+                              <w:t xml:space="preserve">Figuur </w:t>
+                            </w:r>
+                            <w:r>
+                              <w:fldChar w:fldCharType="begin"/>
+                            </w:r>
+                            <w:r>
+                              <w:instrText xml:space="preserve"> SEQ Figuur \* ARABIC </w:instrText>
+                            </w:r>
+                            <w:r>
+                              <w:fldChar w:fldCharType="separate"/>
+                            </w:r>
+                            <w:r>
+                              <w:rPr>
+                                <w:noProof/>
+                              </w:rPr>
+                              <w:t>1</w:t>
+                            </w:r>
+                            <w:r>
+                              <w:fldChar w:fldCharType="end"/>
+                            </w:r>
+                          </w:p>
+                        </w:txbxContent>
+                      </wps:txbx>
+                      <wps:bodyPr rot="0" spcFirstLastPara="0" vertOverflow="overflow" horzOverflow="overflow" vert="horz" wrap="square" lIns="0" tIns="0" rIns="0" bIns="0" numCol="1" spcCol="0" rtlCol="0" fromWordArt="0" anchor="t" anchorCtr="0" forceAA="0" compatLnSpc="1">
+                        <a:prstTxWarp prst="textNoShape">
+                          <a:avLst/>
+                        </a:prstTxWarp>
+                        <a:spAutoFit/>
+                      </wps:bodyPr>
+                    </wps:wsp>
+                  </a:graphicData>
+                </a:graphic>
+              </wp:anchor>
+            </w:drawing>
+          </mc:Choice>
+          <mc:Fallback>
+            <w:pict>
+              <v:shapetype w14:anchorId="70213B59" id="_x0000_t202" coordsize="21600,21600" o:spt="202" path="m,l,21600r21600,l21600,xe">
+                <v:stroke joinstyle="miter"/>
+                <v:path gradientshapeok="t" o:connecttype="rect"/>
+              </v:shapetype>
+              <v:shape id="Text Box 2" o:spid="_x0000_s1026" type="#_x0000_t202" style="position:absolute;left:0;text-align:left;margin-left:322.9pt;margin-top:321.1pt;width:159pt;height:.05pt;z-index:251660288;visibility:visible;mso-wrap-style:square;mso-wrap-distance-left:9pt;mso-wrap-distance-top:0;mso-wrap-distance-right:9pt;mso-wrap-distance-bottom:0;mso-position-horizontal:absolute;mso-position-horizontal-relative:text;mso-position-vertical:absolute;mso-position-vertical-relative:text;v-text-anchor:top" o:gfxdata="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" stroked="f">
+                <v:textbox style="mso-fit-shape-to-text:t" inset="0,0,0,0">
+                  <w:txbxContent>
+                    <w:p>
+                      <w:pPr>
+                        <w:pStyle w:val="Caption"/>
+                        <w:jc w:val="center"/>
+                        <w:rPr>
+                          <w:rFonts w:ascii="Calibri" w:eastAsia="Calibri" w:hAnsi="Calibri" w:cs="Times New Roman"/>
+                          <w:noProof/>
+                          <w:lang w:val="nl-NL"/>
+                        </w:rPr>
+                      </w:pPr>
+                      <w:r>
+                        <w:t xml:space="preserve">Figuur </w:t>
+                      </w:r>
+                      <w:r>
+                        <w:fldChar w:fldCharType="begin"/>
+                      </w:r>
+                      <w:r>
+                        <w:instrText xml:space="preserve"> SEQ Figuur \* ARABIC </w:instrText>
+                      </w:r>
+                      <w:r>
+                        <w:fldChar w:fldCharType="separate"/>
+                      </w:r>
+                      <w:r>
+                        <w:rPr>
+                          <w:noProof/>
+                        </w:rPr>
+                        <w:t>1</w:t>
+                      </w:r>
+                      <w:r>
+                        <w:fldChar w:fldCharType="end"/>
+                      </w:r>
+                    </w:p>
+                  </w:txbxContent>
+                </v:textbox>
+                <w10:wrap type="square"/>
+              </v:shape>
+            </w:pict>
+          </mc:Fallback>
+        </mc:AlternateContent>
+      </w:r>
       <w:r>
         <w:rPr>
           <w:noProof/>
@@ -2095,7 +2244,7 @@
     </w:p>
     <w:p>
       <w:pPr>
-        <w:pStyle w:val="Kop2"/>
+        <w:pStyle w:val="Heading2"/>
       </w:pPr>
       <w:r>
         <w:t>Flowdiagram code</w:t>
@@ -2111,7 +2260,19 @@
         <w:rPr>
           <w:lang w:val="nl-NL"/>
         </w:rPr>
-        <w:t>Hierlangs is het flowdiagram van de code te zien. Deze bestaat uit</w:t>
+        <w:t>Hierlangs</w:t>
+      </w:r>
+      <w:r>
+        <w:rPr>
+          <w:lang w:val="nl-NL"/>
+        </w:rPr>
+        <w:t xml:space="preserve"> (Figuur 1)</w:t>
+      </w:r>
+      <w:r>
+        <w:rPr>
+          <w:lang w:val="nl-NL"/>
+        </w:rPr>
+        <w:t xml:space="preserve"> is het flowdiagram van de code te zien. Deze bestaat uit</w:t>
       </w:r>
       <w:r>
         <w:rPr>
@@ -2145,6 +2306,257 @@
         </w:rPr>
         <w:t>Daarlangs is het algemene programma te zien. Deze kijkt eerst of je wel autonoom wilt rijden en of twinsafe is vrijgegeven. Vervolgens kijkt hij of de bestuurder niet zelf remt of bijstuurt, dan valt hij ook af. Als alle checks goedgekeurd zijn ontvangt hij de commando’s en voert hij deze systematisch uit. Hier zit dan alles in van gas geven tot bijsturen.</w:t>
       </w:r>
+    </w:p>
+    <w:p>
+      <w:pPr>
+        <w:spacing w:after="160" w:line="259" w:lineRule="auto"/>
+        <w:jc w:val="left"/>
+        <w:rPr>
+          <w:color w:val="0070C0"/>
+          <w:lang w:val="nl-NL"/>
+        </w:rPr>
+      </w:pPr>
+    </w:p>
+    <w:p>
+      <w:pPr>
+        <w:spacing w:after="160" w:line="259" w:lineRule="auto"/>
+        <w:jc w:val="left"/>
+        <w:rPr>
+          <w:color w:val="0070C0"/>
+          <w:lang w:val="nl-NL"/>
+        </w:rPr>
+      </w:pPr>
+    </w:p>
+    <w:p>
+      <w:pPr>
+        <w:rPr>
+          <w:b/>
+          <w:bCs/>
+        </w:rPr>
+      </w:pPr>
+    </w:p>
+    <w:p>
+      <w:r>
+        <w:rPr>
+          <w:noProof/>
+        </w:rPr>
+        <mc:AlternateContent>
+          <mc:Choice Requires="wps">
+            <w:drawing>
+              <wp:anchor distT="0" distB="0" distL="114300" distR="114300" simplePos="0" relativeHeight="251663360" behindDoc="0" locked="0" layoutInCell="1" allowOverlap="1" wp14:anchorId="4CD9DA17" wp14:editId="2B5BA70A">
+                <wp:simplePos x="0" y="0"/>
+                <wp:positionH relativeFrom="column">
+                  <wp:posOffset>4767580</wp:posOffset>
+                </wp:positionH>
+                <wp:positionV relativeFrom="paragraph">
+                  <wp:posOffset>2552065</wp:posOffset>
+                </wp:positionV>
+                <wp:extent cx="1352550" cy="635"/>
+                <wp:effectExtent l="0" t="0" r="0" b="0"/>
+                <wp:wrapSquare wrapText="bothSides"/>
+                <wp:docPr id="4" name="Text Box 4"/>
+                <wp:cNvGraphicFramePr/>
+                <a:graphic xmlns:a="http://schemas.openxmlformats.org/drawingml/2006/main">
+                  <a:graphicData uri="http://schemas.microsoft.com/office/word/2010/wordprocessingShape">
+                    <wps:wsp>
+                      <wps:cNvSpPr txBox="1"/>
+                      <wps:spPr>
+                        <a:xfrm>
+                          <a:off x="0" y="0"/>
+                          <a:ext cx="1352550" cy="635"/>
+                        </a:xfrm>
+                        <a:prstGeom prst="rect">
+                          <a:avLst/>
+                        </a:prstGeom>
+                        <a:solidFill>
+                          <a:prstClr val="white"/>
+                        </a:solidFill>
+                        <a:ln>
+                          <a:noFill/>
+                        </a:ln>
+                      </wps:spPr>
+                      <wps:txbx>
+                        <w:txbxContent>
+                          <w:p>
+                            <w:pPr>
+                              <w:pStyle w:val="Caption"/>
+                              <w:rPr>
+                                <w:noProof/>
+                                <w:color w:val="0A0203" w:themeColor="text1"/>
+                              </w:rPr>
+                            </w:pPr>
+                            <w:r>
+                              <w:t xml:space="preserve">Figuur </w:t>
+                            </w:r>
+                            <w:r>
+                              <w:fldChar w:fldCharType="begin"/>
+                            </w:r>
+                            <w:r>
+                              <w:instrText xml:space="preserve"> SEQ Figuur \* ARABIC </w:instrText>
+                            </w:r>
+                            <w:r>
+                              <w:fldChar w:fldCharType="separate"/>
+                            </w:r>
+                            <w:r>
+                              <w:rPr>
+                                <w:noProof/>
+                              </w:rPr>
+                              <w:t>2</w:t>
+                            </w:r>
+                            <w:r>
+                              <w:fldChar w:fldCharType="end"/>
+                            </w:r>
+                          </w:p>
+                        </w:txbxContent>
+                      </wps:txbx>
+                      <wps:bodyPr rot="0" spcFirstLastPara="0" vertOverflow="overflow" horzOverflow="overflow" vert="horz" wrap="square" lIns="0" tIns="0" rIns="0" bIns="0" numCol="1" spcCol="0" rtlCol="0" fromWordArt="0" anchor="t" anchorCtr="0" forceAA="0" compatLnSpc="1">
+                        <a:prstTxWarp prst="textNoShape">
+                          <a:avLst/>
+                        </a:prstTxWarp>
+                        <a:spAutoFit/>
+                      </wps:bodyPr>
+                    </wps:wsp>
+                  </a:graphicData>
+                </a:graphic>
+              </wp:anchor>
+            </w:drawing>
+          </mc:Choice>
+          <mc:Fallback>
+            <w:pict>
+              <v:shape w14:anchorId="4CD9DA17" id="Text Box 4" o:spid="_x0000_s1027" type="#_x0000_t202" style="position:absolute;left:0;text-align:left;margin-left:375.4pt;margin-top:200.95pt;width:106.5pt;height:.05pt;z-index:251663360;visibility:visible;mso-wrap-style:square;mso-wrap-distance-left:9pt;mso-wrap-distance-top:0;mso-wrap-distance-right:9pt;mso-wrap-distance-bottom:0;mso-position-horizontal:absolute;mso-position-horizontal-relative:text;mso-position-vertical:absolute;mso-position-vertical-relative:text;v-text-anchor:top" o:gfxdata="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" stroked="f">
+                <v:textbox style="mso-fit-shape-to-text:t" inset="0,0,0,0">
+                  <w:txbxContent>
+                    <w:p>
+                      <w:pPr>
+                        <w:pStyle w:val="Caption"/>
+                        <w:rPr>
+                          <w:noProof/>
+                          <w:color w:val="0A0203" w:themeColor="text1"/>
+                        </w:rPr>
+                      </w:pPr>
+                      <w:r>
+                        <w:t xml:space="preserve">Figuur </w:t>
+                      </w:r>
+                      <w:r>
+                        <w:fldChar w:fldCharType="begin"/>
+                      </w:r>
+                      <w:r>
+                        <w:instrText xml:space="preserve"> SEQ Figuur \* ARABIC </w:instrText>
+                      </w:r>
+                      <w:r>
+                        <w:fldChar w:fldCharType="separate"/>
+                      </w:r>
+                      <w:r>
+                        <w:rPr>
+                          <w:noProof/>
+                        </w:rPr>
+                        <w:t>2</w:t>
+                      </w:r>
+                      <w:r>
+                        <w:fldChar w:fldCharType="end"/>
+                      </w:r>
+                    </w:p>
+                  </w:txbxContent>
+                </v:textbox>
+                <w10:wrap type="square"/>
+              </v:shape>
+            </w:pict>
+          </mc:Fallback>
+        </mc:AlternateContent>
+      </w:r>
+      <w:r>
+        <w:rPr>
+          <w:noProof/>
+        </w:rPr>
+        <w:drawing>
+          <wp:anchor distT="0" distB="0" distL="114300" distR="114300" simplePos="0" relativeHeight="251661312" behindDoc="0" locked="0" layoutInCell="1" allowOverlap="1" wp14:anchorId="2A5098DC" wp14:editId="0AFFEDAD">
+            <wp:simplePos x="0" y="0"/>
+            <wp:positionH relativeFrom="margin">
+              <wp:align>right</wp:align>
+            </wp:positionH>
+            <wp:positionV relativeFrom="paragraph">
+              <wp:posOffset>8890</wp:posOffset>
+            </wp:positionV>
+            <wp:extent cx="1352550" cy="2486025"/>
+            <wp:effectExtent l="0" t="0" r="0" b="9525"/>
+            <wp:wrapSquare wrapText="bothSides"/>
+            <wp:docPr id="3" name="Picture 3"/>
+            <wp:cNvGraphicFramePr>
+              <a:graphicFrameLocks xmlns:a="http://schemas.openxmlformats.org/drawingml/2006/main" noChangeAspect="1"/>
+            </wp:cNvGraphicFramePr>
+            <a:graphic xmlns:a="http://schemas.openxmlformats.org/drawingml/2006/main">
+              <a:graphicData uri="http://schemas.openxmlformats.org/drawingml/2006/picture">
+                <pic:pic xmlns:pic="http://schemas.openxmlformats.org/drawingml/2006/picture">
+                  <pic:nvPicPr>
+                    <pic:cNvPr id="0" name="Picture 1"/>
+                    <pic:cNvPicPr>
+                      <a:picLocks noChangeAspect="1" noChangeArrowheads="1"/>
+                    </pic:cNvPicPr>
+                  </pic:nvPicPr>
+                  <pic:blipFill>
+                    <a:blip r:embed="rId13">
+                      <a:extLst>
+                        <a:ext uri="{28A0092B-C50C-407E-A947-70E740481C1C}">
+                          <a14:useLocalDpi xmlns:a14="http://schemas.microsoft.com/office/drawing/2010/main" val="0"/>
+                        </a:ext>
+                      </a:extLst>
+                    </a:blip>
+                    <a:srcRect/>
+                    <a:stretch>
+                      <a:fillRect/>
+                    </a:stretch>
+                  </pic:blipFill>
+                  <pic:spPr bwMode="auto">
+                    <a:xfrm>
+                      <a:off x="0" y="0"/>
+                      <a:ext cx="1352550" cy="2486025"/>
+                    </a:xfrm>
+                    <a:prstGeom prst="rect">
+                      <a:avLst/>
+                    </a:prstGeom>
+                    <a:noFill/>
+                    <a:ln>
+                      <a:noFill/>
+                    </a:ln>
+                  </pic:spPr>
+                </pic:pic>
+              </a:graphicData>
+            </a:graphic>
+          </wp:anchor>
+        </w:drawing>
+      </w:r>
+      <w:r>
+        <w:t>De PLC in dit project dient als basis voor alle andere apparatuur o.a Jetson Nano.</w:t>
+      </w:r>
+    </w:p>
+    <w:p>
+      <w:r>
+        <w:t>Deze kan commando’s doorsturen naar de PLC, wat erna alle periferie kan aansturen.</w:t>
+      </w:r>
+    </w:p>
+    <w:p>
+      <w:r>
+        <w:t>Door deze tussenstap kan de Jetson zich enkel op software baseren en meer aandacht besteden aan het automatisch rijden verhaal.</w:t>
+      </w:r>
+    </w:p>
+    <w:p>
+      <w:pPr>
+        <w:spacing w:after="160" w:line="259" w:lineRule="auto"/>
+        <w:jc w:val="left"/>
+        <w:rPr>
+          <w:color w:val="0070C0"/>
+        </w:rPr>
+      </w:pPr>
+    </w:p>
+    <w:p>
+      <w:pPr>
+        <w:spacing w:after="160" w:line="259" w:lineRule="auto"/>
+        <w:jc w:val="left"/>
+        <w:rPr>
+          <w:color w:val="0070C0"/>
+          <w:lang w:val="nl-NL"/>
+        </w:rPr>
+      </w:pPr>
     </w:p>
     <w:p>
       <w:pPr>
@@ -2166,7 +2578,7 @@
     <w:bookmarkStart w:id="5" w:name="_Toc33542283"/>
     <w:p>
       <w:pPr>
-        <w:pStyle w:val="Kop1"/>
+        <w:pStyle w:val="Heading1"/>
       </w:pPr>
       <w:sdt>
         <w:sdtPr>
@@ -2206,7 +2618,7 @@
     </w:p>
     <w:p>
       <w:pPr>
-        <w:pStyle w:val="Lijstalinea"/>
+        <w:pStyle w:val="ListParagraph"/>
         <w:rPr>
           <w:color w:val="0070C0"/>
         </w:rPr>
@@ -2220,7 +2632,7 @@
     </w:p>
     <w:p>
       <w:pPr>
-        <w:pStyle w:val="Lijstalinea"/>
+        <w:pStyle w:val="ListParagraph"/>
         <w:rPr>
           <w:color w:val="0070C0"/>
         </w:rPr>
@@ -2234,7 +2646,7 @@
     </w:p>
     <w:p>
       <w:pPr>
-        <w:pStyle w:val="Lijstalinea"/>
+        <w:pStyle w:val="ListParagraph"/>
         <w:rPr>
           <w:color w:val="0070C0"/>
         </w:rPr>
@@ -2248,7 +2660,7 @@
     </w:p>
     <w:p>
       <w:pPr>
-        <w:pStyle w:val="Lijstalinea"/>
+        <w:pStyle w:val="ListParagraph"/>
         <w:rPr>
           <w:color w:val="0070C0"/>
         </w:rPr>
@@ -2297,7 +2709,7 @@
     </w:p>
     <w:p>
       <w:pPr>
-        <w:pStyle w:val="Kop2"/>
+        <w:pStyle w:val="Heading2"/>
       </w:pPr>
       <w:r>
         <w:t>twinsafe</w:t>
@@ -2318,7 +2730,7 @@
     </w:p>
     <w:p>
       <w:pPr>
-        <w:pStyle w:val="Kop2"/>
+        <w:pStyle w:val="Heading2"/>
       </w:pPr>
       <w:r>
         <w:t>motion</w:t>
@@ -2339,7 +2751,7 @@
     </w:p>
     <w:p>
       <w:pPr>
-        <w:pStyle w:val="Kop2"/>
+        <w:pStyle w:val="Heading2"/>
       </w:pPr>
       <w:r>
         <w:t>tcp/ip</w:t>
@@ -2361,7 +2773,7 @@
     <w:bookmarkStart w:id="6" w:name="_Toc33542284"/>
     <w:p>
       <w:pPr>
-        <w:pStyle w:val="Kop1"/>
+        <w:pStyle w:val="Heading1"/>
       </w:pPr>
       <w:sdt>
         <w:sdtPr>
@@ -2394,7 +2806,7 @@
     </w:p>
     <w:p>
       <w:pPr>
-        <w:pStyle w:val="Lijstalinea"/>
+        <w:pStyle w:val="ListParagraph"/>
       </w:pPr>
       <w:r>
         <w:t>Validiteit van het onderzoek</w:t>
@@ -2402,7 +2814,7 @@
     </w:p>
     <w:p>
       <w:pPr>
-        <w:pStyle w:val="Lijstalinea"/>
+        <w:pStyle w:val="ListParagraph"/>
       </w:pPr>
       <w:r>
         <w:t>Resultaten koppelen aan de verwachtingen</w:t>
@@ -2410,7 +2822,7 @@
     </w:p>
     <w:p>
       <w:pPr>
-        <w:pStyle w:val="Lijstalinea"/>
+        <w:pStyle w:val="ListParagraph"/>
       </w:pPr>
       <w:r>
         <w:t>Verklaring van de resultaten</w:t>
@@ -2418,7 +2830,7 @@
     </w:p>
     <w:p>
       <w:pPr>
-        <w:pStyle w:val="Lijstalinea"/>
+        <w:pStyle w:val="ListParagraph"/>
       </w:pPr>
       <w:r>
         <w:t>Nieuwe inzichten</w:t>
@@ -2426,7 +2838,7 @@
     </w:p>
     <w:p>
       <w:pPr>
-        <w:pStyle w:val="Lijstalinea"/>
+        <w:pStyle w:val="ListParagraph"/>
       </w:pPr>
       <w:r>
         <w:t>Future work</w:t>
@@ -2448,7 +2860,7 @@
     <w:bookmarkStart w:id="7" w:name="_Toc33542285"/>
     <w:p>
       <w:pPr>
-        <w:pStyle w:val="Kop1"/>
+        <w:pStyle w:val="Heading1"/>
       </w:pPr>
       <w:sdt>
         <w:sdtPr>
@@ -2486,7 +2898,7 @@
     </w:p>
     <w:p>
       <w:pPr>
-        <w:pStyle w:val="Lijstalinea"/>
+        <w:pStyle w:val="ListParagraph"/>
       </w:pPr>
       <w:r>
         <w:t>Aanbevelingen</w:t>
@@ -2494,7 +2906,7 @@
     </w:p>
     <w:p>
       <w:pPr>
-        <w:pStyle w:val="Lijstalinea"/>
+        <w:pStyle w:val="ListParagraph"/>
       </w:pPr>
       <w:r>
         <w:t>Adviesrapport</w:t>
@@ -2540,7 +2952,7 @@
         <w:bookmarkEnd w:id="8" w:displacedByCustomXml="prev"/>
         <w:p>
           <w:pPr>
-            <w:pStyle w:val="Kop1"/>
+            <w:pStyle w:val="Heading1"/>
           </w:pPr>
           <w:r>
             <w:t>Bibliografieën</w:t>
@@ -2603,7 +3015,7 @@
     <w:bookmarkStart w:id="9" w:name="_Toc33542287"/>
     <w:p>
       <w:pPr>
-        <w:pStyle w:val="Kop1"/>
+        <w:pStyle w:val="Heading1"/>
       </w:pPr>
       <w:sdt>
         <w:sdtPr>
@@ -2627,7 +3039,7 @@
     </w:p>
     <w:p>
       <w:pPr>
-        <w:pStyle w:val="Lijstalinea"/>
+        <w:pStyle w:val="ListParagraph"/>
       </w:pPr>
       <w:r>
         <w:t>Informatie die relevant is maar niet binnen de AN past</w:t>
@@ -2647,9 +3059,9 @@
       </w:r>
     </w:p>
     <w:sectPr>
-      <w:headerReference w:type="default" r:id="rId13"/>
-      <w:footerReference w:type="default" r:id="rId14"/>
-      <w:footerReference w:type="first" r:id="rId15"/>
+      <w:headerReference w:type="default" r:id="rId14"/>
+      <w:footerReference w:type="default" r:id="rId15"/>
+      <w:footerReference w:type="first" r:id="rId16"/>
       <w:pgSz w:w="11906" w:h="16838" w:code="9"/>
       <w:pgMar w:top="1134" w:right="1134" w:bottom="1134" w:left="1134" w:header="567" w:footer="709" w:gutter="0"/>
       <w:cols w:space="708"/>
@@ -2683,7 +3095,7 @@
 <w:ftr xmlns:wpc="http://schemas.microsoft.com/office/word/2010/wordprocessingCanvas" xmlns:cx="http://schemas.microsoft.com/office/drawing/2014/chartex" xmlns:cx1="http://schemas.microsoft.com/office/drawing/2015/9/8/chartex" xmlns:cx2="http://schemas.microsoft.com/office/drawing/2015/10/21/chartex" xmlns:cx3="http://schemas.microsoft.com/office/drawing/2016/5/9/chartex" xmlns:cx4="http://schemas.microsoft.com/office/drawing/2016/5/10/chartex" xmlns:cx5="http://schemas.microsoft.com/office/drawing/2016/5/11/chartex" xmlns:cx6="http://schemas.microsoft.com/office/drawing/2016/5/12/chartex" xmlns:cx7="http://schemas.microsoft.com/office/drawing/2016/5/13/chartex" xmlns:cx8="http://schemas.microsoft.com/office/drawing/2016/5/14/chartex" xmlns:mc="http://schemas.openxmlformats.org/markup-compatibility/2006" xmlns:aink="http://schemas.microsoft.com/office/drawing/2016/ink" xmlns:am3d="http://schemas.microsoft.com/office/drawing/2017/model3d" xmlns:o="urn:schemas-microsoft-com:office:office" xmlns:r="http://schemas.openxmlformats.org/officeDocument/2006/relationships" xmlns:m="http://schemas.openxmlformats.org/officeDocument/2006/math" xmlns:v="urn:schemas-microsoft-com:vml" xmlns:wp14="http://schemas.microsoft.com/office/word/2010/wordprocessingDrawing" xmlns:wp="http://schemas.openxmlformats.org/drawingml/2006/wordprocessingDrawing" xmlns:w10="urn:schemas-microsoft-com:office:word" xmlns:w="http://schemas.openxmlformats.org/wordprocessingml/2006/main" xmlns:w14="http://schemas.microsoft.com/office/word/2010/wordml" xmlns:w15="http://schemas.microsoft.com/office/word/2012/wordml" xmlns:w16cex="http://schemas.microsoft.com/office/word/2018/wordml/cex" xmlns:w16cid="http://schemas.microsoft.com/office/word/2016/wordml/cid" xmlns:w16="http://schemas.microsoft.com/office/word/2018/wordml" xmlns:w16se="http://schemas.microsoft.com/office/word/2015/wordml/symex" xmlns:wpg="http://schemas.microsoft.com/office/word/2010/wordprocessingGroup" xmlns:wpi="http://schemas.microsoft.com/office/word/2010/wordprocessingInk" xmlns:wne="http://schemas.microsoft.com/office/word/2006/wordml" xmlns:wps="http://schemas.microsoft.com/office/word/2010/wordprocessingShape" mc:Ignorable="w14 w15 w16se w16cid w16 w16cex wp14">
   <w:p>
     <w:pPr>
-      <w:pStyle w:val="Voettekst"/>
+      <w:pStyle w:val="Footer"/>
       <w:jc w:val="left"/>
       <w:rPr>
         <w:szCs w:val="20"/>
@@ -2702,6 +3114,7 @@
         </w:placeholder>
         <w:text/>
       </w:sdtPr>
+      <w:sdtEndPr/>
       <w:sdtContent>
         <w:r>
           <w:rPr>
@@ -2814,7 +3227,7 @@
   <w:bookmarkStart w:id="10" w:name="OLE_LINK4"/>
   <w:p>
     <w:pPr>
-      <w:pStyle w:val="Voettekst"/>
+      <w:pStyle w:val="Footer"/>
       <w:jc w:val="left"/>
       <w:rPr>
         <w:szCs w:val="20"/>
@@ -2833,6 +3246,7 @@
         </w:placeholder>
         <w:text/>
       </w:sdtPr>
+      <w:sdtEndPr/>
       <w:sdtContent>
         <w:r>
           <w:rPr>
@@ -2963,7 +3377,7 @@
 <w:hdr xmlns:wpc="http://schemas.microsoft.com/office/word/2010/wordprocessingCanvas" xmlns:cx="http://schemas.microsoft.com/office/drawing/2014/chartex" xmlns:cx1="http://schemas.microsoft.com/office/drawing/2015/9/8/chartex" xmlns:cx2="http://schemas.microsoft.com/office/drawing/2015/10/21/chartex" xmlns:cx3="http://schemas.microsoft.com/office/drawing/2016/5/9/chartex" xmlns:cx4="http://schemas.microsoft.com/office/drawing/2016/5/10/chartex" xmlns:cx5="http://schemas.microsoft.com/office/drawing/2016/5/11/chartex" xmlns:cx6="http://schemas.microsoft.com/office/drawing/2016/5/12/chartex" xmlns:cx7="http://schemas.microsoft.com/office/drawing/2016/5/13/chartex" xmlns:cx8="http://schemas.microsoft.com/office/drawing/2016/5/14/chartex" xmlns:mc="http://schemas.openxmlformats.org/markup-compatibility/2006" xmlns:aink="http://schemas.microsoft.com/office/drawing/2016/ink" xmlns:am3d="http://schemas.microsoft.com/office/drawing/2017/model3d" xmlns:o="urn:schemas-microsoft-com:office:office" xmlns:r="http://schemas.openxmlformats.org/officeDocument/2006/relationships" xmlns:m="http://schemas.openxmlformats.org/officeDocument/2006/math" xmlns:v="urn:schemas-microsoft-com:vml" xmlns:wp14="http://schemas.microsoft.com/office/word/2010/wordprocessingDrawing" xmlns:wp="http://schemas.openxmlformats.org/drawingml/2006/wordprocessingDrawing" xmlns:w10="urn:schemas-microsoft-com:office:word" xmlns:w="http://schemas.openxmlformats.org/wordprocessingml/2006/main" xmlns:w14="http://schemas.microsoft.com/office/word/2010/wordml" xmlns:w15="http://schemas.microsoft.com/office/word/2012/wordml" xmlns:w16cex="http://schemas.microsoft.com/office/word/2018/wordml/cex" xmlns:w16cid="http://schemas.microsoft.com/office/word/2016/wordml/cid" xmlns:w16="http://schemas.microsoft.com/office/word/2018/wordml" xmlns:w16se="http://schemas.microsoft.com/office/word/2015/wordml/symex" xmlns:wpg="http://schemas.microsoft.com/office/word/2010/wordprocessingGroup" xmlns:wpi="http://schemas.microsoft.com/office/word/2010/wordprocessingInk" xmlns:wne="http://schemas.microsoft.com/office/word/2006/wordml" xmlns:wps="http://schemas.microsoft.com/office/word/2010/wordprocessingShape" mc:Ignorable="w14 w15 w16se w16cid w16 w16cex wp14">
   <w:tbl>
     <w:tblPr>
-      <w:tblStyle w:val="Tabelraster"/>
+      <w:tblStyle w:val="TableGrid"/>
       <w:tblW w:w="9459" w:type="dxa"/>
       <w:tblBorders>
         <w:top w:val="none" w:sz="0" w:space="0" w:color="auto"/>
@@ -2995,7 +3409,7 @@
         </w:tcPr>
         <w:p>
           <w:pPr>
-            <w:pStyle w:val="Koptekst"/>
+            <w:pStyle w:val="Header"/>
             <w:jc w:val="left"/>
           </w:pPr>
           <w:r>
@@ -3060,7 +3474,7 @@
         </w:tcPr>
         <w:p>
           <w:pPr>
-            <w:pStyle w:val="Koptekst"/>
+            <w:pStyle w:val="Header"/>
             <w:jc w:val="left"/>
           </w:pPr>
           <w:r>
@@ -3123,7 +3537,7 @@
   </w:tbl>
   <w:p>
     <w:pPr>
-      <w:pStyle w:val="Koptekst"/>
+      <w:pStyle w:val="Header"/>
       <w:rPr>
         <w:sz w:val="2"/>
         <w:szCs w:val="2"/>
@@ -3481,7 +3895,7 @@
     <w:tmpl w:val="123E3888"/>
     <w:lvl w:ilvl="0" w:tplc="0E5EB176">
       <w:numFmt w:val="bullet"/>
-      <w:pStyle w:val="Lijstalinea"/>
+      <w:pStyle w:val="ListParagraph"/>
       <w:lvlText w:val="-"/>
       <w:lvlJc w:val="left"/>
       <w:pPr>
@@ -4161,7 +4575,7 @@
     <w:lvl w:ilvl="0">
       <w:start w:val="1"/>
       <w:numFmt w:val="decimal"/>
-      <w:pStyle w:val="Kop1"/>
+      <w:pStyle w:val="Heading1"/>
       <w:lvlText w:val="%1"/>
       <w:lvlJc w:val="left"/>
       <w:pPr>
@@ -4174,7 +4588,7 @@
     <w:lvl w:ilvl="1">
       <w:start w:val="1"/>
       <w:numFmt w:val="decimal"/>
-      <w:pStyle w:val="Kop2"/>
+      <w:pStyle w:val="Heading2"/>
       <w:lvlText w:val="%1.%2"/>
       <w:lvlJc w:val="left"/>
       <w:pPr>
@@ -4187,7 +4601,7 @@
     <w:lvl w:ilvl="2">
       <w:start w:val="1"/>
       <w:numFmt w:val="decimal"/>
-      <w:pStyle w:val="Kop3"/>
+      <w:pStyle w:val="Heading3"/>
       <w:lvlText w:val="%1.%2.%3"/>
       <w:lvlJc w:val="left"/>
       <w:pPr>
@@ -4200,7 +4614,7 @@
     <w:lvl w:ilvl="3">
       <w:start w:val="1"/>
       <w:numFmt w:val="decimal"/>
-      <w:pStyle w:val="Kop4"/>
+      <w:pStyle w:val="Heading4"/>
       <w:lvlText w:val="%1.%2.%3.%4"/>
       <w:lvlJc w:val="left"/>
       <w:pPr>
@@ -4213,7 +4627,7 @@
     <w:lvl w:ilvl="4">
       <w:start w:val="1"/>
       <w:numFmt w:val="none"/>
-      <w:pStyle w:val="Kop5"/>
+      <w:pStyle w:val="Heading5"/>
       <w:lvlText w:val=""/>
       <w:lvlJc w:val="left"/>
       <w:pPr>
@@ -4226,7 +4640,7 @@
     <w:lvl w:ilvl="5">
       <w:start w:val="1"/>
       <w:numFmt w:val="none"/>
-      <w:pStyle w:val="Kop6"/>
+      <w:pStyle w:val="Heading6"/>
       <w:lvlText w:val=""/>
       <w:lvlJc w:val="left"/>
       <w:pPr>
@@ -4239,7 +4653,7 @@
     <w:lvl w:ilvl="6">
       <w:start w:val="1"/>
       <w:numFmt w:val="none"/>
-      <w:pStyle w:val="Kop7"/>
+      <w:pStyle w:val="Heading7"/>
       <w:lvlText w:val=""/>
       <w:lvlJc w:val="left"/>
       <w:pPr>
@@ -4252,7 +4666,7 @@
     <w:lvl w:ilvl="7">
       <w:start w:val="1"/>
       <w:numFmt w:val="none"/>
-      <w:pStyle w:val="Kop8"/>
+      <w:pStyle w:val="Heading8"/>
       <w:lvlText w:val=""/>
       <w:lvlJc w:val="left"/>
       <w:pPr>
@@ -4265,7 +4679,7 @@
     <w:lvl w:ilvl="8">
       <w:start w:val="1"/>
       <w:numFmt w:val="none"/>
-      <w:pStyle w:val="Kop9"/>
+      <w:pStyle w:val="Heading9"/>
       <w:lvlText w:val=""/>
       <w:lvlJc w:val="left"/>
       <w:pPr>
@@ -5288,7 +5702,7 @@
     <w:lsdException w:name="Unresolved Mention" w:semiHidden="1" w:unhideWhenUsed="1"/>
     <w:lsdException w:name="Smart Link" w:semiHidden="1" w:unhideWhenUsed="1"/>
   </w:latentStyles>
-  <w:style w:type="paragraph" w:default="1" w:styleId="Standaard">
+  <w:style w:type="paragraph" w:default="1" w:styleId="Normal">
     <w:name w:val="Normal"/>
     <w:qFormat/>
     <w:rsid w:val="000552F4"/>
@@ -5301,11 +5715,11 @@
       <w:lang w:val="nl-BE"/>
     </w:rPr>
   </w:style>
-  <w:style w:type="paragraph" w:styleId="Kop1">
+  <w:style w:type="paragraph" w:styleId="Heading1">
     <w:name w:val="heading 1"/>
-    <w:basedOn w:val="Ondertitel"/>
-    <w:next w:val="Standaard"/>
-    <w:link w:val="Kop1Char"/>
+    <w:basedOn w:val="Subtitle"/>
+    <w:next w:val="Normal"/>
+    <w:link w:val="Heading1Char"/>
     <w:uiPriority w:val="9"/>
     <w:qFormat/>
     <w:rsid w:val="00836EC1"/>
@@ -5321,11 +5735,11 @@
       <w:szCs w:val="32"/>
     </w:rPr>
   </w:style>
-  <w:style w:type="paragraph" w:styleId="Kop2">
+  <w:style w:type="paragraph" w:styleId="Heading2">
     <w:name w:val="heading 2"/>
-    <w:basedOn w:val="Kop1"/>
-    <w:next w:val="Standaard"/>
-    <w:link w:val="Kop2Char"/>
+    <w:basedOn w:val="Heading1"/>
+    <w:next w:val="Normal"/>
+    <w:link w:val="Heading2Char"/>
     <w:uiPriority w:val="9"/>
     <w:unhideWhenUsed/>
     <w:qFormat/>
@@ -5341,11 +5755,11 @@
       <w:szCs w:val="28"/>
     </w:rPr>
   </w:style>
-  <w:style w:type="paragraph" w:styleId="Kop3">
+  <w:style w:type="paragraph" w:styleId="Heading3">
     <w:name w:val="heading 3"/>
-    <w:basedOn w:val="Standaard"/>
-    <w:next w:val="Standaard"/>
-    <w:link w:val="Kop3Char"/>
+    <w:basedOn w:val="Normal"/>
+    <w:next w:val="Normal"/>
+    <w:link w:val="Heading3Char"/>
     <w:uiPriority w:val="9"/>
     <w:unhideWhenUsed/>
     <w:qFormat/>
@@ -5367,11 +5781,11 @@
       <w:szCs w:val="24"/>
     </w:rPr>
   </w:style>
-  <w:style w:type="paragraph" w:styleId="Kop4">
+  <w:style w:type="paragraph" w:styleId="Heading4">
     <w:name w:val="heading 4"/>
-    <w:basedOn w:val="Standaard"/>
-    <w:next w:val="Standaard"/>
-    <w:link w:val="Kop4Char"/>
+    <w:basedOn w:val="Normal"/>
+    <w:next w:val="Normal"/>
+    <w:link w:val="Heading4Char"/>
     <w:uiPriority w:val="9"/>
     <w:semiHidden/>
     <w:unhideWhenUsed/>
@@ -5394,11 +5808,11 @@
       <w:color w:val="417C12" w:themeColor="accent1" w:themeShade="BF"/>
     </w:rPr>
   </w:style>
-  <w:style w:type="paragraph" w:styleId="Kop5">
+  <w:style w:type="paragraph" w:styleId="Heading5">
     <w:name w:val="heading 5"/>
-    <w:basedOn w:val="Standaard"/>
-    <w:next w:val="Standaard"/>
-    <w:link w:val="Kop5Char"/>
+    <w:basedOn w:val="Normal"/>
+    <w:next w:val="Normal"/>
+    <w:link w:val="Heading5Char"/>
     <w:uiPriority w:val="9"/>
     <w:semiHidden/>
     <w:unhideWhenUsed/>
@@ -5419,11 +5833,11 @@
       <w:color w:val="417C12" w:themeColor="accent1" w:themeShade="BF"/>
     </w:rPr>
   </w:style>
-  <w:style w:type="paragraph" w:styleId="Kop6">
+  <w:style w:type="paragraph" w:styleId="Heading6">
     <w:name w:val="heading 6"/>
-    <w:basedOn w:val="Standaard"/>
-    <w:next w:val="Standaard"/>
-    <w:link w:val="Kop6Char"/>
+    <w:basedOn w:val="Normal"/>
+    <w:next w:val="Normal"/>
+    <w:link w:val="Heading6Char"/>
     <w:uiPriority w:val="9"/>
     <w:semiHidden/>
     <w:unhideWhenUsed/>
@@ -5444,11 +5858,11 @@
       <w:color w:val="2B520C" w:themeColor="accent1" w:themeShade="7F"/>
     </w:rPr>
   </w:style>
-  <w:style w:type="paragraph" w:styleId="Kop7">
+  <w:style w:type="paragraph" w:styleId="Heading7">
     <w:name w:val="heading 7"/>
-    <w:basedOn w:val="Standaard"/>
-    <w:next w:val="Standaard"/>
-    <w:link w:val="Kop7Char"/>
+    <w:basedOn w:val="Normal"/>
+    <w:next w:val="Normal"/>
+    <w:link w:val="Heading7Char"/>
     <w:uiPriority w:val="9"/>
     <w:semiHidden/>
     <w:unhideWhenUsed/>
@@ -5471,11 +5885,11 @@
       <w:color w:val="2B520C" w:themeColor="accent1" w:themeShade="7F"/>
     </w:rPr>
   </w:style>
-  <w:style w:type="paragraph" w:styleId="Kop8">
+  <w:style w:type="paragraph" w:styleId="Heading8">
     <w:name w:val="heading 8"/>
-    <w:basedOn w:val="Standaard"/>
-    <w:next w:val="Standaard"/>
-    <w:link w:val="Kop8Char"/>
+    <w:basedOn w:val="Normal"/>
+    <w:next w:val="Normal"/>
+    <w:link w:val="Heading8Char"/>
     <w:uiPriority w:val="9"/>
     <w:semiHidden/>
     <w:unhideWhenUsed/>
@@ -5498,11 +5912,11 @@
       <w:szCs w:val="21"/>
     </w:rPr>
   </w:style>
-  <w:style w:type="paragraph" w:styleId="Kop9">
+  <w:style w:type="paragraph" w:styleId="Heading9">
     <w:name w:val="heading 9"/>
-    <w:basedOn w:val="Standaard"/>
-    <w:next w:val="Standaard"/>
-    <w:link w:val="Kop9Char"/>
+    <w:basedOn w:val="Normal"/>
+    <w:next w:val="Normal"/>
+    <w:link w:val="Heading9Char"/>
     <w:uiPriority w:val="9"/>
     <w:semiHidden/>
     <w:unhideWhenUsed/>
@@ -5527,13 +5941,13 @@
       <w:szCs w:val="21"/>
     </w:rPr>
   </w:style>
-  <w:style w:type="character" w:default="1" w:styleId="Standaardalinea-lettertype">
+  <w:style w:type="character" w:default="1" w:styleId="DefaultParagraphFont">
     <w:name w:val="Default Paragraph Font"/>
     <w:uiPriority w:val="1"/>
     <w:semiHidden/>
     <w:unhideWhenUsed/>
   </w:style>
-  <w:style w:type="table" w:default="1" w:styleId="Standaardtabel">
+  <w:style w:type="table" w:default="1" w:styleId="TableNormal">
     <w:name w:val="Normal Table"/>
     <w:uiPriority w:val="99"/>
     <w:semiHidden/>
@@ -5548,16 +5962,16 @@
       </w:tblCellMar>
     </w:tblPr>
   </w:style>
-  <w:style w:type="numbering" w:default="1" w:styleId="Geenlijst">
+  <w:style w:type="numbering" w:default="1" w:styleId="NoList">
     <w:name w:val="No List"/>
     <w:uiPriority w:val="99"/>
     <w:semiHidden/>
     <w:unhideWhenUsed/>
   </w:style>
-  <w:style w:type="character" w:customStyle="1" w:styleId="Kop1Char">
-    <w:name w:val="Kop 1 Char"/>
-    <w:basedOn w:val="Standaardalinea-lettertype"/>
-    <w:link w:val="Kop1"/>
+  <w:style w:type="character" w:customStyle="1" w:styleId="Heading1Char">
+    <w:name w:val="Heading 1 Char"/>
+    <w:basedOn w:val="DefaultParagraphFont"/>
+    <w:link w:val="Heading1"/>
     <w:uiPriority w:val="9"/>
     <w:rsid w:val="00836EC1"/>
     <w:rPr>
@@ -5570,10 +5984,10 @@
       <w:lang w:val="nl-NL"/>
     </w:rPr>
   </w:style>
-  <w:style w:type="character" w:customStyle="1" w:styleId="Kop2Char">
-    <w:name w:val="Kop 2 Char"/>
-    <w:basedOn w:val="Standaardalinea-lettertype"/>
-    <w:link w:val="Kop2"/>
+  <w:style w:type="character" w:customStyle="1" w:styleId="Heading2Char">
+    <w:name w:val="Heading 2 Char"/>
+    <w:basedOn w:val="DefaultParagraphFont"/>
+    <w:link w:val="Heading2"/>
     <w:uiPriority w:val="9"/>
     <w:rsid w:val="00076663"/>
     <w:rPr>
@@ -5583,11 +5997,11 @@
       <w:szCs w:val="28"/>
     </w:rPr>
   </w:style>
-  <w:style w:type="paragraph" w:styleId="Titel">
+  <w:style w:type="paragraph" w:styleId="Title">
     <w:name w:val="Title"/>
-    <w:basedOn w:val="Standaard"/>
-    <w:next w:val="Standaard"/>
-    <w:link w:val="TitelChar"/>
+    <w:basedOn w:val="Normal"/>
+    <w:next w:val="Normal"/>
+    <w:link w:val="TitleChar"/>
     <w:uiPriority w:val="10"/>
     <w:qFormat/>
     <w:rsid w:val="00A62266"/>
@@ -5607,10 +6021,10 @@
       <w:szCs w:val="56"/>
     </w:rPr>
   </w:style>
-  <w:style w:type="character" w:customStyle="1" w:styleId="TitelChar">
-    <w:name w:val="Titel Char"/>
-    <w:basedOn w:val="Standaardalinea-lettertype"/>
-    <w:link w:val="Titel"/>
+  <w:style w:type="character" w:customStyle="1" w:styleId="TitleChar">
+    <w:name w:val="Title Char"/>
+    <w:basedOn w:val="DefaultParagraphFont"/>
+    <w:link w:val="Title"/>
     <w:uiPriority w:val="10"/>
     <w:rsid w:val="00A62266"/>
     <w:rPr>
@@ -5622,9 +6036,9 @@
       <w:szCs w:val="56"/>
     </w:rPr>
   </w:style>
-  <w:style w:type="character" w:styleId="Intensievebenadrukking">
+  <w:style w:type="character" w:styleId="IntenseEmphasis">
     <w:name w:val="Intense Emphasis"/>
-    <w:basedOn w:val="Standaardalinea-lettertype"/>
+    <w:basedOn w:val="DefaultParagraphFont"/>
     <w:uiPriority w:val="21"/>
     <w:qFormat/>
     <w:rsid w:val="00F334E1"/>
@@ -5634,11 +6048,11 @@
       <w:color w:val="00B050"/>
     </w:rPr>
   </w:style>
-  <w:style w:type="paragraph" w:styleId="Duidelijkcitaat">
+  <w:style w:type="paragraph" w:styleId="IntenseQuote">
     <w:name w:val="Intense Quote"/>
-    <w:basedOn w:val="Standaard"/>
-    <w:next w:val="Standaard"/>
-    <w:link w:val="DuidelijkcitaatChar"/>
+    <w:basedOn w:val="Normal"/>
+    <w:next w:val="Normal"/>
+    <w:link w:val="IntenseQuoteChar"/>
     <w:uiPriority w:val="30"/>
     <w:qFormat/>
     <w:rsid w:val="00F334E1"/>
@@ -5657,10 +6071,10 @@
       <w:color w:val="00B050"/>
     </w:rPr>
   </w:style>
-  <w:style w:type="character" w:customStyle="1" w:styleId="DuidelijkcitaatChar">
-    <w:name w:val="Duidelijk citaat Char"/>
-    <w:basedOn w:val="Standaardalinea-lettertype"/>
-    <w:link w:val="Duidelijkcitaat"/>
+  <w:style w:type="character" w:customStyle="1" w:styleId="IntenseQuoteChar">
+    <w:name w:val="Intense Quote Char"/>
+    <w:basedOn w:val="DefaultParagraphFont"/>
+    <w:link w:val="IntenseQuote"/>
     <w:uiPriority w:val="30"/>
     <w:rsid w:val="00F334E1"/>
     <w:rPr>
@@ -5669,9 +6083,9 @@
       <w:color w:val="00B050"/>
     </w:rPr>
   </w:style>
-  <w:style w:type="character" w:styleId="Intensieveverwijzing">
+  <w:style w:type="character" w:styleId="IntenseReference">
     <w:name w:val="Intense Reference"/>
-    <w:basedOn w:val="Standaardalinea-lettertype"/>
+    <w:basedOn w:val="DefaultParagraphFont"/>
     <w:uiPriority w:val="32"/>
     <w:qFormat/>
     <w:rsid w:val="00F334E1"/>
@@ -5683,9 +6097,9 @@
       <w:spacing w:val="5"/>
     </w:rPr>
   </w:style>
-  <w:style w:type="character" w:styleId="Tekstvantijdelijkeaanduiding">
+  <w:style w:type="character" w:styleId="PlaceholderText">
     <w:name w:val="Placeholder Text"/>
-    <w:basedOn w:val="Standaardalinea-lettertype"/>
+    <w:basedOn w:val="DefaultParagraphFont"/>
     <w:uiPriority w:val="99"/>
     <w:semiHidden/>
     <w:rsid w:val="00F334E1"/>
@@ -5693,9 +6107,9 @@
       <w:color w:val="808080"/>
     </w:rPr>
   </w:style>
-  <w:style w:type="table" w:styleId="Tabelraster">
+  <w:style w:type="table" w:styleId="TableGrid">
     <w:name w:val="Table Grid"/>
-    <w:basedOn w:val="Standaardtabel"/>
+    <w:basedOn w:val="TableNormal"/>
     <w:uiPriority w:val="39"/>
     <w:rsid w:val="005A0E47"/>
     <w:pPr>
@@ -5712,9 +6126,9 @@
       </w:tblBorders>
     </w:tblPr>
   </w:style>
-  <w:style w:type="character" w:styleId="Zwaar">
+  <w:style w:type="character" w:styleId="Strong">
     <w:name w:val="Strong"/>
-    <w:basedOn w:val="Standaardalinea-lettertype"/>
+    <w:basedOn w:val="DefaultParagraphFont"/>
     <w:uiPriority w:val="22"/>
     <w:qFormat/>
     <w:rsid w:val="00A87701"/>
@@ -5723,10 +6137,10 @@
       <w:bCs/>
     </w:rPr>
   </w:style>
-  <w:style w:type="paragraph" w:styleId="Kopvaninhoudsopgave">
+  <w:style w:type="paragraph" w:styleId="TOCHeading">
     <w:name w:val="TOC Heading"/>
-    <w:basedOn w:val="Kop1"/>
-    <w:next w:val="Standaard"/>
+    <w:basedOn w:val="Heading1"/>
+    <w:next w:val="Normal"/>
     <w:uiPriority w:val="39"/>
     <w:unhideWhenUsed/>
     <w:qFormat/>
@@ -5743,10 +6157,10 @@
       <w:lang w:eastAsia="en-GB"/>
     </w:rPr>
   </w:style>
-  <w:style w:type="paragraph" w:styleId="Inhopg1">
+  <w:style w:type="paragraph" w:styleId="TOC1">
     <w:name w:val="toc 1"/>
-    <w:basedOn w:val="Standaard"/>
-    <w:next w:val="Standaard"/>
+    <w:basedOn w:val="Normal"/>
+    <w:next w:val="Normal"/>
     <w:autoRedefine/>
     <w:uiPriority w:val="39"/>
     <w:unhideWhenUsed/>
@@ -5757,7 +6171,7 @@
   </w:style>
   <w:style w:type="character" w:styleId="Hyperlink">
     <w:name w:val="Hyperlink"/>
-    <w:basedOn w:val="Standaardalinea-lettertype"/>
+    <w:basedOn w:val="DefaultParagraphFont"/>
     <w:uiPriority w:val="99"/>
     <w:unhideWhenUsed/>
     <w:rsid w:val="00505AD9"/>
@@ -5766,9 +6180,9 @@
       <w:u w:val="single"/>
     </w:rPr>
   </w:style>
-  <w:style w:type="paragraph" w:styleId="Lijstalinea">
+  <w:style w:type="paragraph" w:styleId="ListParagraph">
     <w:name w:val="List Paragraph"/>
-    <w:basedOn w:val="Standaard"/>
+    <w:basedOn w:val="Normal"/>
     <w:uiPriority w:val="34"/>
     <w:qFormat/>
     <w:rsid w:val="00011668"/>
@@ -5786,8 +6200,8 @@
   </w:style>
   <w:style w:type="paragraph" w:customStyle="1" w:styleId="Koptekst1">
     <w:name w:val="Koptekst1"/>
-    <w:basedOn w:val="Standaard"/>
-    <w:next w:val="Titel"/>
+    <w:basedOn w:val="Normal"/>
+    <w:next w:val="Title"/>
     <w:qFormat/>
     <w:rsid w:val="00D1219C"/>
     <w:pPr>
@@ -5800,8 +6214,8 @@
   </w:style>
   <w:style w:type="paragraph" w:customStyle="1" w:styleId="Author">
     <w:name w:val="Author"/>
-    <w:basedOn w:val="Standaard"/>
-    <w:next w:val="Kop1"/>
+    <w:basedOn w:val="Normal"/>
+    <w:next w:val="Heading1"/>
     <w:qFormat/>
     <w:rsid w:val="00DE2127"/>
     <w:pPr>
@@ -5819,11 +6233,11 @@
       <w:szCs w:val="18"/>
     </w:rPr>
   </w:style>
-  <w:style w:type="paragraph" w:styleId="Ondertitel">
+  <w:style w:type="paragraph" w:styleId="Subtitle">
     <w:name w:val="Subtitle"/>
-    <w:basedOn w:val="Standaard"/>
-    <w:next w:val="Standaard"/>
-    <w:link w:val="OndertitelChar"/>
+    <w:basedOn w:val="Normal"/>
+    <w:next w:val="Normal"/>
+    <w:link w:val="SubtitleChar"/>
     <w:uiPriority w:val="11"/>
     <w:qFormat/>
     <w:rsid w:val="00836EC1"/>
@@ -5845,10 +6259,10 @@
       <w:lang w:val="nl-NL"/>
     </w:rPr>
   </w:style>
-  <w:style w:type="character" w:customStyle="1" w:styleId="OndertitelChar">
-    <w:name w:val="Ondertitel Char"/>
-    <w:basedOn w:val="Standaardalinea-lettertype"/>
-    <w:link w:val="Ondertitel"/>
+  <w:style w:type="character" w:customStyle="1" w:styleId="SubtitleChar">
+    <w:name w:val="Subtitle Char"/>
+    <w:basedOn w:val="DefaultParagraphFont"/>
+    <w:link w:val="Subtitle"/>
     <w:uiPriority w:val="11"/>
     <w:rsid w:val="00836EC1"/>
     <w:rPr>
@@ -5861,10 +6275,10 @@
       <w:lang w:val="nl-NL"/>
     </w:rPr>
   </w:style>
-  <w:style w:type="paragraph" w:styleId="Koptekst">
+  <w:style w:type="paragraph" w:styleId="Header">
     <w:name w:val="header"/>
-    <w:basedOn w:val="Standaard"/>
-    <w:link w:val="KoptekstChar"/>
+    <w:basedOn w:val="Normal"/>
+    <w:link w:val="HeaderChar"/>
     <w:uiPriority w:val="99"/>
     <w:unhideWhenUsed/>
     <w:rsid w:val="0041252F"/>
@@ -5880,10 +6294,10 @@
       <w:sz w:val="20"/>
     </w:rPr>
   </w:style>
-  <w:style w:type="character" w:customStyle="1" w:styleId="KoptekstChar">
-    <w:name w:val="Koptekst Char"/>
-    <w:basedOn w:val="Standaardalinea-lettertype"/>
-    <w:link w:val="Koptekst"/>
+  <w:style w:type="character" w:customStyle="1" w:styleId="HeaderChar">
+    <w:name w:val="Header Char"/>
+    <w:basedOn w:val="DefaultParagraphFont"/>
+    <w:link w:val="Header"/>
     <w:uiPriority w:val="99"/>
     <w:rsid w:val="0041252F"/>
     <w:rPr>
@@ -5893,10 +6307,10 @@
       <w:lang w:val="nl-BE"/>
     </w:rPr>
   </w:style>
-  <w:style w:type="paragraph" w:styleId="Voettekst">
+  <w:style w:type="paragraph" w:styleId="Footer">
     <w:name w:val="footer"/>
-    <w:basedOn w:val="Standaard"/>
-    <w:link w:val="VoettekstChar"/>
+    <w:basedOn w:val="Normal"/>
+    <w:link w:val="FooterChar"/>
     <w:uiPriority w:val="99"/>
     <w:unhideWhenUsed/>
     <w:rsid w:val="006E52C8"/>
@@ -5911,10 +6325,10 @@
       <w:sz w:val="20"/>
     </w:rPr>
   </w:style>
-  <w:style w:type="character" w:customStyle="1" w:styleId="VoettekstChar">
-    <w:name w:val="Voettekst Char"/>
-    <w:basedOn w:val="Standaardalinea-lettertype"/>
-    <w:link w:val="Voettekst"/>
+  <w:style w:type="character" w:customStyle="1" w:styleId="FooterChar">
+    <w:name w:val="Footer Char"/>
+    <w:basedOn w:val="DefaultParagraphFont"/>
+    <w:link w:val="Footer"/>
     <w:uiPriority w:val="99"/>
     <w:rsid w:val="006E52C8"/>
     <w:rPr>
@@ -5923,10 +6337,10 @@
       <w:lang w:val="nl-BE"/>
     </w:rPr>
   </w:style>
-  <w:style w:type="character" w:customStyle="1" w:styleId="Kop3Char">
-    <w:name w:val="Kop 3 Char"/>
-    <w:basedOn w:val="Standaardalinea-lettertype"/>
-    <w:link w:val="Kop3"/>
+  <w:style w:type="character" w:customStyle="1" w:styleId="Heading3Char">
+    <w:name w:val="Heading 3 Char"/>
+    <w:basedOn w:val="DefaultParagraphFont"/>
+    <w:link w:val="Heading3"/>
     <w:uiPriority w:val="9"/>
     <w:rsid w:val="00BF6A9B"/>
     <w:rPr>
@@ -5937,10 +6351,10 @@
       <w:lang w:val="nl-BE"/>
     </w:rPr>
   </w:style>
-  <w:style w:type="character" w:customStyle="1" w:styleId="Kop4Char">
-    <w:name w:val="Kop 4 Char"/>
-    <w:basedOn w:val="Standaardalinea-lettertype"/>
-    <w:link w:val="Kop4"/>
+  <w:style w:type="character" w:customStyle="1" w:styleId="Heading4Char">
+    <w:name w:val="Heading 4 Char"/>
+    <w:basedOn w:val="DefaultParagraphFont"/>
+    <w:link w:val="Heading4"/>
     <w:uiPriority w:val="9"/>
     <w:semiHidden/>
     <w:rsid w:val="00520230"/>
@@ -5952,10 +6366,10 @@
       <w:lang w:val="nl-BE"/>
     </w:rPr>
   </w:style>
-  <w:style w:type="character" w:customStyle="1" w:styleId="Kop5Char">
-    <w:name w:val="Kop 5 Char"/>
-    <w:basedOn w:val="Standaardalinea-lettertype"/>
-    <w:link w:val="Kop5"/>
+  <w:style w:type="character" w:customStyle="1" w:styleId="Heading5Char">
+    <w:name w:val="Heading 5 Char"/>
+    <w:basedOn w:val="DefaultParagraphFont"/>
+    <w:link w:val="Heading5"/>
     <w:uiPriority w:val="9"/>
     <w:semiHidden/>
     <w:rsid w:val="00520230"/>
@@ -5965,10 +6379,10 @@
       <w:lang w:val="nl-BE"/>
     </w:rPr>
   </w:style>
-  <w:style w:type="character" w:customStyle="1" w:styleId="Kop6Char">
-    <w:name w:val="Kop 6 Char"/>
-    <w:basedOn w:val="Standaardalinea-lettertype"/>
-    <w:link w:val="Kop6"/>
+  <w:style w:type="character" w:customStyle="1" w:styleId="Heading6Char">
+    <w:name w:val="Heading 6 Char"/>
+    <w:basedOn w:val="DefaultParagraphFont"/>
+    <w:link w:val="Heading6"/>
     <w:uiPriority w:val="9"/>
     <w:semiHidden/>
     <w:rsid w:val="00520230"/>
@@ -5978,10 +6392,10 @@
       <w:lang w:val="nl-BE"/>
     </w:rPr>
   </w:style>
-  <w:style w:type="character" w:customStyle="1" w:styleId="Kop7Char">
-    <w:name w:val="Kop 7 Char"/>
-    <w:basedOn w:val="Standaardalinea-lettertype"/>
-    <w:link w:val="Kop7"/>
+  <w:style w:type="character" w:customStyle="1" w:styleId="Heading7Char">
+    <w:name w:val="Heading 7 Char"/>
+    <w:basedOn w:val="DefaultParagraphFont"/>
+    <w:link w:val="Heading7"/>
     <w:uiPriority w:val="9"/>
     <w:semiHidden/>
     <w:rsid w:val="00520230"/>
@@ -5993,10 +6407,10 @@
       <w:lang w:val="nl-BE"/>
     </w:rPr>
   </w:style>
-  <w:style w:type="character" w:customStyle="1" w:styleId="Kop8Char">
-    <w:name w:val="Kop 8 Char"/>
-    <w:basedOn w:val="Standaardalinea-lettertype"/>
-    <w:link w:val="Kop8"/>
+  <w:style w:type="character" w:customStyle="1" w:styleId="Heading8Char">
+    <w:name w:val="Heading 8 Char"/>
+    <w:basedOn w:val="DefaultParagraphFont"/>
+    <w:link w:val="Heading8"/>
     <w:uiPriority w:val="9"/>
     <w:semiHidden/>
     <w:rsid w:val="00520230"/>
@@ -6008,10 +6422,10 @@
       <w:lang w:val="nl-BE"/>
     </w:rPr>
   </w:style>
-  <w:style w:type="character" w:customStyle="1" w:styleId="Kop9Char">
-    <w:name w:val="Kop 9 Char"/>
-    <w:basedOn w:val="Standaardalinea-lettertype"/>
-    <w:link w:val="Kop9"/>
+  <w:style w:type="character" w:customStyle="1" w:styleId="Heading9Char">
+    <w:name w:val="Heading 9 Char"/>
+    <w:basedOn w:val="DefaultParagraphFont"/>
+    <w:link w:val="Heading9"/>
     <w:uiPriority w:val="9"/>
     <w:semiHidden/>
     <w:rsid w:val="00520230"/>
@@ -6023,6 +6437,25 @@
       <w:sz w:val="21"/>
       <w:szCs w:val="21"/>
       <w:lang w:val="nl-BE"/>
+    </w:rPr>
+  </w:style>
+  <w:style w:type="paragraph" w:styleId="Caption">
+    <w:name w:val="caption"/>
+    <w:basedOn w:val="Normal"/>
+    <w:next w:val="Normal"/>
+    <w:uiPriority w:val="35"/>
+    <w:unhideWhenUsed/>
+    <w:qFormat/>
+    <w:rsid w:val="00167584"/>
+    <w:pPr>
+      <w:spacing w:after="200"/>
+    </w:pPr>
+    <w:rPr>
+      <w:i/>
+      <w:iCs/>
+      <w:color w:val="0A0203" w:themeColor="text2"/>
+      <w:sz w:val="18"/>
+      <w:szCs w:val="18"/>
     </w:rPr>
   </w:style>
 </w:styles>
@@ -6050,7 +6483,7 @@
         <w:p>
           <w:r>
             <w:rPr>
-              <w:rStyle w:val="Tekstvantijdelijkeaanduiding"/>
+              <w:rStyle w:val="PlaceholderText"/>
             </w:rPr>
             <w:t>Klik of tik om tekst in te voeren.</w:t>
           </w:r>
@@ -6244,14 +6677,14 @@
     <w:charset w:val="00"/>
     <w:family w:val="swiss"/>
     <w:pitch w:val="variable"/>
-    <w:sig w:usb0="E4002EFF" w:usb1="C000247B" w:usb2="00000009" w:usb3="00000000" w:csb0="000001FF" w:csb1="00000000"/>
+    <w:sig w:usb0="E0002AFF" w:usb1="4000ACFF" w:usb2="00000001" w:usb3="00000000" w:csb0="000001FF" w:csb1="00000000"/>
   </w:font>
   <w:font w:name="Calibri Light">
     <w:panose1 w:val="020F0302020204030204"/>
     <w:charset w:val="00"/>
     <w:family w:val="swiss"/>
     <w:pitch w:val="variable"/>
-    <w:sig w:usb0="E4002EFF" w:usb1="C000247B" w:usb2="00000009" w:usb3="00000000" w:csb0="000001FF" w:csb1="00000000"/>
+    <w:sig w:usb0="A0002AEF" w:usb1="4000207B" w:usb2="00000000" w:usb3="00000000" w:csb0="000001FF" w:csb1="00000000"/>
   </w:font>
   <w:font w:name="HelveticaNeueLT Com 63 MdEx">
     <w:altName w:val="Arial"/>
@@ -6411,6 +6844,7 @@
     <w:rsid w:val="006E606B"/>
     <w:rsid w:val="007C36B9"/>
     <w:rsid w:val="008D08A4"/>
+    <w:rsid w:val="00946CFC"/>
     <w:rsid w:val="00A57802"/>
     <w:rsid w:val="00B84FBE"/>
     <w:rsid w:val="00BA7EEF"/>
@@ -6836,17 +7270,17 @@
     <w:lsdException w:name="Unresolved Mention" w:semiHidden="1" w:unhideWhenUsed="1"/>
     <w:lsdException w:name="Smart Link" w:semiHidden="1" w:unhideWhenUsed="1"/>
   </w:latentStyles>
-  <w:style w:type="paragraph" w:default="1" w:styleId="Standaard">
+  <w:style w:type="paragraph" w:default="1" w:styleId="Normal">
     <w:name w:val="Normal"/>
     <w:qFormat/>
   </w:style>
-  <w:style w:type="character" w:default="1" w:styleId="Standaardalinea-lettertype">
+  <w:style w:type="character" w:default="1" w:styleId="DefaultParagraphFont">
     <w:name w:val="Default Paragraph Font"/>
     <w:uiPriority w:val="1"/>
     <w:semiHidden/>
     <w:unhideWhenUsed/>
   </w:style>
-  <w:style w:type="table" w:default="1" w:styleId="Standaardtabel">
+  <w:style w:type="table" w:default="1" w:styleId="TableNormal">
     <w:name w:val="Normal Table"/>
     <w:uiPriority w:val="99"/>
     <w:semiHidden/>
@@ -6861,15 +7295,15 @@
       </w:tblCellMar>
     </w:tblPr>
   </w:style>
-  <w:style w:type="numbering" w:default="1" w:styleId="Geenlijst">
+  <w:style w:type="numbering" w:default="1" w:styleId="NoList">
     <w:name w:val="No List"/>
     <w:uiPriority w:val="99"/>
     <w:semiHidden/>
     <w:unhideWhenUsed/>
   </w:style>
-  <w:style w:type="character" w:styleId="Tekstvantijdelijkeaanduiding">
+  <w:style w:type="character" w:styleId="PlaceholderText">
     <w:name w:val="Placeholder Text"/>
-    <w:basedOn w:val="Standaardalinea-lettertype"/>
+    <w:basedOn w:val="DefaultParagraphFont"/>
     <w:uiPriority w:val="99"/>
     <w:semiHidden/>
     <w:rsid w:val="0027388C"/>
@@ -8067,15 +8501,6 @@
 </file>
 
 <file path=customXml/item1.xml><?xml version="1.0" encoding="utf-8"?>
-<?mso-contentType ?>
-<FormTemplates xmlns="http://schemas.microsoft.com/sharepoint/v3/contenttype/forms">
-  <Display>DocumentLibraryForm</Display>
-  <Edit>DocumentLibraryForm</Edit>
-  <New>DocumentLibraryForm</New>
-</FormTemplates>
-</file>
-
-<file path=customXml/item2.xml><?xml version="1.0" encoding="utf-8"?>
 <ct:contentTypeSchema xmlns:ct="http://schemas.microsoft.com/office/2006/metadata/contentType" xmlns:ma="http://schemas.microsoft.com/office/2006/metadata/properties/metaAttributes" ct:_="" ma:_="" ma:contentTypeName="Document" ma:contentTypeID="0x010100B88581BD563EAF418D629EBC79454972" ma:contentTypeVersion="11" ma:contentTypeDescription="Een nieuw document maken." ma:contentTypeScope="" ma:versionID="b598569b92bcce19204f83a5ee8ffcbc">
   <xsd:schema xmlns:xsd="http://www.w3.org/2001/XMLSchema" xmlns:xs="http://www.w3.org/2001/XMLSchema" xmlns:p="http://schemas.microsoft.com/office/2006/metadata/properties" xmlns:ns3="ef243ca3-07d4-4a66-b2ba-565e82da2954" xmlns:ns4="710b6eec-6348-4c2c-bf15-45dfb746aa9f" targetNamespace="http://schemas.microsoft.com/office/2006/metadata/properties" ma:root="true" ma:fieldsID="cd05177f1b559e1afaab26d51ce65f92" ns3:_="" ns4:_="">
     <xsd:import namespace="ef243ca3-07d4-4a66-b2ba-565e82da2954"/>
@@ -8284,6 +8709,15 @@
 </ct:contentTypeSchema>
 </file>
 
+<file path=customXml/item2.xml><?xml version="1.0" encoding="utf-8"?>
+<?mso-contentType ?>
+<FormTemplates xmlns="http://schemas.microsoft.com/sharepoint/v3/contenttype/forms">
+  <Display>DocumentLibraryForm</Display>
+  <Edit>DocumentLibraryForm</Edit>
+  <New>DocumentLibraryForm</New>
+</FormTemplates>
+</file>
+
 <file path=customXml/item3.xml><?xml version="1.0" encoding="utf-8"?>
 <p:properties xmlns:p="http://schemas.microsoft.com/office/2006/metadata/properties" xmlns:xsi="http://www.w3.org/2001/XMLSchema-instance" xmlns:pc="http://schemas.microsoft.com/office/infopath/2007/PartnerControls">
   <documentManagement/>
@@ -8295,14 +8729,6 @@
 </file>
 
 <file path=customXml/itemProps1.xml><?xml version="1.0" encoding="utf-8"?>
-<ds:datastoreItem xmlns:ds="http://schemas.openxmlformats.org/officeDocument/2006/customXml" ds:itemID="{E1EC0E11-623D-4F2D-A9D9-1C505B1ACB2D}">
-  <ds:schemaRefs>
-    <ds:schemaRef ds:uri="http://schemas.microsoft.com/sharepoint/v3/contenttype/forms"/>
-  </ds:schemaRefs>
-</ds:datastoreItem>
-</file>
-
-<file path=customXml/itemProps2.xml><?xml version="1.0" encoding="utf-8"?>
 <ds:datastoreItem xmlns:ds="http://schemas.openxmlformats.org/officeDocument/2006/customXml" ds:itemID="{3EB8AFD5-AB48-4729-A72F-7FC891B93910}">
   <ds:schemaRefs>
     <ds:schemaRef ds:uri="http://schemas.microsoft.com/office/2006/metadata/contentType"/>
@@ -8321,6 +8747,14 @@
 </ds:datastoreItem>
 </file>
 
+<file path=customXml/itemProps2.xml><?xml version="1.0" encoding="utf-8"?>
+<ds:datastoreItem xmlns:ds="http://schemas.openxmlformats.org/officeDocument/2006/customXml" ds:itemID="{E1EC0E11-623D-4F2D-A9D9-1C505B1ACB2D}">
+  <ds:schemaRefs>
+    <ds:schemaRef ds:uri="http://schemas.microsoft.com/sharepoint/v3/contenttype/forms"/>
+  </ds:schemaRefs>
+</ds:datastoreItem>
+</file>
+
 <file path=customXml/itemProps3.xml><?xml version="1.0" encoding="utf-8"?>
 <ds:datastoreItem xmlns:ds="http://schemas.openxmlformats.org/officeDocument/2006/customXml" ds:itemID="{2D15FE48-98FE-4CC8-858D-27B8488C0689}">
   <ds:schemaRefs>
@@ -8331,7 +8765,7 @@
 </file>
 
 <file path=customXml/itemProps4.xml><?xml version="1.0" encoding="utf-8"?>
-<ds:datastoreItem xmlns:ds="http://schemas.openxmlformats.org/officeDocument/2006/customXml" ds:itemID="{ED2508D8-BB7D-4FFD-B66B-27F1913CAB52}">
+<ds:datastoreItem xmlns:ds="http://schemas.openxmlformats.org/officeDocument/2006/customXml" ds:itemID="{69E07177-20EF-42C5-8345-FBF24FFFC060}">
   <ds:schemaRefs>
     <ds:schemaRef ds:uri="http://schemas.openxmlformats.org/officeDocument/2006/bibliography"/>
   </ds:schemaRefs>

</xml_diff>